<commit_message>
inline -> static inline
</commit_message>
<xml_diff>
--- a/homework2/homeworkp1/2019011008_刘雪枫_第(1)次作业.docx
+++ b/homework2/homeworkp1/2019011008_刘雪枫_第(1)次作业.docx
@@ -5687,7 +5687,7 @@
         <w:adjustRightInd w:val="0"/>
         <w:jc w:val="left"/>
         <w:rPr>
-          <w:rFonts w:ascii="新宋体" w:eastAsia="新宋体" w:cs="新宋体" w:hint="eastAsia"/>
+          <w:rFonts w:ascii="新宋体" w:eastAsia="新宋体" w:cs="新宋体"/>
           <w:color w:val="000000"/>
           <w:kern w:val="0"/>
           <w:sz w:val="19"/>
@@ -10692,7 +10692,1581 @@
         <w:adjustRightInd w:val="0"/>
         <w:jc w:val="left"/>
         <w:rPr>
+          <w:rFonts w:ascii="新宋体" w:eastAsia="新宋体" w:cs="新宋体"/>
+          <w:color w:val="000000"/>
+          <w:kern w:val="0"/>
+          <w:sz w:val="19"/>
+          <w:szCs w:val="19"/>
+        </w:rPr>
+      </w:pPr>
+      <w:r>
+        <w:rPr>
+          <w:rFonts w:ascii="新宋体" w:eastAsia="新宋体" w:cs="新宋体"/>
+          <w:color w:val="808080"/>
+          <w:kern w:val="0"/>
+          <w:sz w:val="19"/>
+          <w:szCs w:val="19"/>
+        </w:rPr>
+        <w:t>#define</w:t>
+      </w:r>
+      <w:r>
+        <w:rPr>
+          <w:rFonts w:ascii="新宋体" w:eastAsia="新宋体" w:cs="新宋体"/>
+          <w:color w:val="000000"/>
+          <w:kern w:val="0"/>
+          <w:sz w:val="19"/>
+          <w:szCs w:val="19"/>
+        </w:rPr>
+        <w:t xml:space="preserve"> </w:t>
+      </w:r>
+      <w:r>
+        <w:rPr>
+          <w:rFonts w:ascii="新宋体" w:eastAsia="新宋体" w:cs="新宋体"/>
+          <w:color w:val="6F008A"/>
+          <w:kern w:val="0"/>
+          <w:sz w:val="19"/>
+          <w:szCs w:val="19"/>
+        </w:rPr>
+        <w:t>_CRT_SECURE_NO_WARNINGS</w:t>
+      </w:r>
+    </w:p>
+    <w:p>
+      <w:pPr>
+        <w:autoSpaceDE w:val="0"/>
+        <w:autoSpaceDN w:val="0"/>
+        <w:adjustRightInd w:val="0"/>
+        <w:jc w:val="left"/>
+        <w:rPr>
+          <w:rFonts w:ascii="新宋体" w:eastAsia="新宋体" w:cs="新宋体"/>
+          <w:color w:val="000000"/>
+          <w:kern w:val="0"/>
+          <w:sz w:val="19"/>
+          <w:szCs w:val="19"/>
+        </w:rPr>
+      </w:pPr>
+      <w:r>
+        <w:rPr>
+          <w:rFonts w:ascii="新宋体" w:eastAsia="新宋体" w:cs="新宋体"/>
+          <w:color w:val="808080"/>
+          <w:kern w:val="0"/>
+          <w:sz w:val="19"/>
+          <w:szCs w:val="19"/>
+        </w:rPr>
+        <w:t>#include</w:t>
+      </w:r>
+      <w:r>
+        <w:rPr>
+          <w:rFonts w:ascii="新宋体" w:eastAsia="新宋体" w:cs="新宋体"/>
+          <w:color w:val="000000"/>
+          <w:kern w:val="0"/>
+          <w:sz w:val="19"/>
+          <w:szCs w:val="19"/>
+        </w:rPr>
+        <w:t xml:space="preserve"> </w:t>
+      </w:r>
+      <w:r>
+        <w:rPr>
+          <w:rFonts w:ascii="新宋体" w:eastAsia="新宋体" w:cs="新宋体"/>
+          <w:color w:val="A31515"/>
+          <w:kern w:val="0"/>
+          <w:sz w:val="19"/>
+          <w:szCs w:val="19"/>
+        </w:rPr>
+        <w:t>&lt;</w:t>
+      </w:r>
+      <w:proofErr w:type="spellStart"/>
+      <w:r>
+        <w:rPr>
+          <w:rFonts w:ascii="新宋体" w:eastAsia="新宋体" w:cs="新宋体"/>
+          <w:color w:val="A31515"/>
+          <w:kern w:val="0"/>
+          <w:sz w:val="19"/>
+          <w:szCs w:val="19"/>
+        </w:rPr>
+        <w:t>stdio.h</w:t>
+      </w:r>
+      <w:proofErr w:type="spellEnd"/>
+      <w:r>
+        <w:rPr>
+          <w:rFonts w:ascii="新宋体" w:eastAsia="新宋体" w:cs="新宋体"/>
+          <w:color w:val="A31515"/>
+          <w:kern w:val="0"/>
+          <w:sz w:val="19"/>
+          <w:szCs w:val="19"/>
+        </w:rPr>
+        <w:t>&gt;</w:t>
+      </w:r>
+    </w:p>
+    <w:p>
+      <w:pPr>
+        <w:autoSpaceDE w:val="0"/>
+        <w:autoSpaceDN w:val="0"/>
+        <w:adjustRightInd w:val="0"/>
+        <w:jc w:val="left"/>
+        <w:rPr>
+          <w:rFonts w:ascii="新宋体" w:eastAsia="新宋体" w:cs="新宋体"/>
+          <w:color w:val="000000"/>
+          <w:kern w:val="0"/>
+          <w:sz w:val="19"/>
+          <w:szCs w:val="19"/>
+        </w:rPr>
+      </w:pPr>
+      <w:r>
+        <w:rPr>
+          <w:rFonts w:ascii="新宋体" w:eastAsia="新宋体" w:cs="新宋体"/>
+          <w:color w:val="808080"/>
+          <w:kern w:val="0"/>
+          <w:sz w:val="19"/>
+          <w:szCs w:val="19"/>
+        </w:rPr>
+        <w:t>#include</w:t>
+      </w:r>
+      <w:r>
+        <w:rPr>
+          <w:rFonts w:ascii="新宋体" w:eastAsia="新宋体" w:cs="新宋体"/>
+          <w:color w:val="000000"/>
+          <w:kern w:val="0"/>
+          <w:sz w:val="19"/>
+          <w:szCs w:val="19"/>
+        </w:rPr>
+        <w:t xml:space="preserve"> </w:t>
+      </w:r>
+      <w:r>
+        <w:rPr>
+          <w:rFonts w:ascii="新宋体" w:eastAsia="新宋体" w:cs="新宋体"/>
+          <w:color w:val="A31515"/>
+          <w:kern w:val="0"/>
+          <w:sz w:val="19"/>
+          <w:szCs w:val="19"/>
+        </w:rPr>
+        <w:t>&lt;</w:t>
+      </w:r>
+      <w:proofErr w:type="spellStart"/>
+      <w:r>
+        <w:rPr>
+          <w:rFonts w:ascii="新宋体" w:eastAsia="新宋体" w:cs="新宋体"/>
+          <w:color w:val="A31515"/>
+          <w:kern w:val="0"/>
+          <w:sz w:val="19"/>
+          <w:szCs w:val="19"/>
+        </w:rPr>
+        <w:t>string.h</w:t>
+      </w:r>
+      <w:proofErr w:type="spellEnd"/>
+      <w:r>
+        <w:rPr>
+          <w:rFonts w:ascii="新宋体" w:eastAsia="新宋体" w:cs="新宋体"/>
+          <w:color w:val="A31515"/>
+          <w:kern w:val="0"/>
+          <w:sz w:val="19"/>
+          <w:szCs w:val="19"/>
+        </w:rPr>
+        <w:t>&gt;</w:t>
+      </w:r>
+    </w:p>
+    <w:p>
+      <w:pPr>
+        <w:autoSpaceDE w:val="0"/>
+        <w:autoSpaceDN w:val="0"/>
+        <w:adjustRightInd w:val="0"/>
+        <w:jc w:val="left"/>
+        <w:rPr>
+          <w:rFonts w:ascii="新宋体" w:eastAsia="新宋体" w:cs="新宋体"/>
+          <w:color w:val="000000"/>
+          <w:kern w:val="0"/>
+          <w:sz w:val="19"/>
+          <w:szCs w:val="19"/>
+        </w:rPr>
+      </w:pPr>
+      <w:r>
+        <w:rPr>
+          <w:rFonts w:ascii="新宋体" w:eastAsia="新宋体" w:cs="新宋体"/>
+          <w:color w:val="808080"/>
+          <w:kern w:val="0"/>
+          <w:sz w:val="19"/>
+          <w:szCs w:val="19"/>
+        </w:rPr>
+        <w:t>#include</w:t>
+      </w:r>
+      <w:r>
+        <w:rPr>
+          <w:rFonts w:ascii="新宋体" w:eastAsia="新宋体" w:cs="新宋体"/>
+          <w:color w:val="000000"/>
+          <w:kern w:val="0"/>
+          <w:sz w:val="19"/>
+          <w:szCs w:val="19"/>
+        </w:rPr>
+        <w:t xml:space="preserve"> </w:t>
+      </w:r>
+      <w:r>
+        <w:rPr>
+          <w:rFonts w:ascii="新宋体" w:eastAsia="新宋体" w:cs="新宋体"/>
+          <w:color w:val="A31515"/>
+          <w:kern w:val="0"/>
+          <w:sz w:val="19"/>
+          <w:szCs w:val="19"/>
+        </w:rPr>
+        <w:t>&lt;</w:t>
+      </w:r>
+      <w:proofErr w:type="spellStart"/>
+      <w:r>
+        <w:rPr>
+          <w:rFonts w:ascii="新宋体" w:eastAsia="新宋体" w:cs="新宋体"/>
+          <w:color w:val="A31515"/>
+          <w:kern w:val="0"/>
+          <w:sz w:val="19"/>
+          <w:szCs w:val="19"/>
+        </w:rPr>
+        <w:t>stdlib.h</w:t>
+      </w:r>
+      <w:proofErr w:type="spellEnd"/>
+      <w:r>
+        <w:rPr>
+          <w:rFonts w:ascii="新宋体" w:eastAsia="新宋体" w:cs="新宋体"/>
+          <w:color w:val="A31515"/>
+          <w:kern w:val="0"/>
+          <w:sz w:val="19"/>
+          <w:szCs w:val="19"/>
+        </w:rPr>
+        <w:t>&gt;</w:t>
+      </w:r>
+    </w:p>
+    <w:p>
+      <w:pPr>
+        <w:autoSpaceDE w:val="0"/>
+        <w:autoSpaceDN w:val="0"/>
+        <w:adjustRightInd w:val="0"/>
+        <w:jc w:val="left"/>
+        <w:rPr>
+          <w:rFonts w:ascii="新宋体" w:eastAsia="新宋体" w:cs="新宋体"/>
+          <w:color w:val="000000"/>
+          <w:kern w:val="0"/>
+          <w:sz w:val="19"/>
+          <w:szCs w:val="19"/>
+        </w:rPr>
+      </w:pPr>
+      <w:r>
+        <w:rPr>
+          <w:rFonts w:ascii="新宋体" w:eastAsia="新宋体" w:cs="新宋体"/>
+          <w:color w:val="0000FF"/>
+          <w:kern w:val="0"/>
+          <w:sz w:val="19"/>
+          <w:szCs w:val="19"/>
+        </w:rPr>
+        <w:t>char</w:t>
+      </w:r>
+      <w:r>
+        <w:rPr>
+          <w:rFonts w:ascii="新宋体" w:eastAsia="新宋体" w:cs="新宋体"/>
+          <w:color w:val="000000"/>
+          <w:kern w:val="0"/>
+          <w:sz w:val="19"/>
+          <w:szCs w:val="19"/>
+        </w:rPr>
+        <w:t xml:space="preserve"> input[20000] = { 0 };</w:t>
+      </w:r>
+    </w:p>
+    <w:p>
+      <w:pPr>
+        <w:autoSpaceDE w:val="0"/>
+        <w:autoSpaceDN w:val="0"/>
+        <w:adjustRightInd w:val="0"/>
+        <w:jc w:val="left"/>
+        <w:rPr>
+          <w:rFonts w:ascii="新宋体" w:eastAsia="新宋体" w:cs="新宋体"/>
+          <w:color w:val="000000"/>
+          <w:kern w:val="0"/>
+          <w:sz w:val="19"/>
+          <w:szCs w:val="19"/>
+        </w:rPr>
+      </w:pPr>
+      <w:r>
+        <w:rPr>
+          <w:rFonts w:ascii="新宋体" w:eastAsia="新宋体" w:cs="新宋体"/>
+          <w:color w:val="0000FF"/>
+          <w:kern w:val="0"/>
+          <w:sz w:val="19"/>
+          <w:szCs w:val="19"/>
+        </w:rPr>
+        <w:lastRenderedPageBreak/>
+        <w:t>char</w:t>
+      </w:r>
+      <w:r>
+        <w:rPr>
+          <w:rFonts w:ascii="新宋体" w:eastAsia="新宋体" w:cs="新宋体"/>
+          <w:color w:val="000000"/>
+          <w:kern w:val="0"/>
+          <w:sz w:val="19"/>
+          <w:szCs w:val="19"/>
+        </w:rPr>
+        <w:t xml:space="preserve"> </w:t>
+      </w:r>
+      <w:proofErr w:type="gramStart"/>
+      <w:r>
+        <w:rPr>
+          <w:rFonts w:ascii="新宋体" w:eastAsia="新宋体" w:cs="新宋体"/>
+          <w:color w:val="000000"/>
+          <w:kern w:val="0"/>
+          <w:sz w:val="19"/>
+          <w:szCs w:val="19"/>
+        </w:rPr>
+        <w:t>output[</w:t>
+      </w:r>
+      <w:proofErr w:type="gramEnd"/>
+      <w:r>
+        <w:rPr>
+          <w:rFonts w:ascii="新宋体" w:eastAsia="新宋体" w:cs="新宋体"/>
+          <w:color w:val="000000"/>
+          <w:kern w:val="0"/>
+          <w:sz w:val="19"/>
+          <w:szCs w:val="19"/>
+        </w:rPr>
+        <w:t>20000];</w:t>
+      </w:r>
+    </w:p>
+    <w:p>
+      <w:pPr>
+        <w:autoSpaceDE w:val="0"/>
+        <w:autoSpaceDN w:val="0"/>
+        <w:adjustRightInd w:val="0"/>
+        <w:jc w:val="left"/>
+        <w:rPr>
+          <w:rFonts w:ascii="新宋体" w:eastAsia="新宋体" w:cs="新宋体"/>
+          <w:color w:val="000000"/>
+          <w:kern w:val="0"/>
+          <w:sz w:val="19"/>
+          <w:szCs w:val="19"/>
+        </w:rPr>
+      </w:pPr>
+      <w:r>
+        <w:rPr>
+          <w:rFonts w:ascii="新宋体" w:eastAsia="新宋体" w:cs="新宋体"/>
+          <w:color w:val="0000FF"/>
+          <w:kern w:val="0"/>
+          <w:sz w:val="19"/>
+          <w:szCs w:val="19"/>
+        </w:rPr>
+        <w:t>char</w:t>
+      </w:r>
+      <w:r>
+        <w:rPr>
+          <w:rFonts w:ascii="新宋体" w:eastAsia="新宋体" w:cs="新宋体"/>
+          <w:color w:val="000000"/>
+          <w:kern w:val="0"/>
+          <w:sz w:val="19"/>
+          <w:szCs w:val="19"/>
+        </w:rPr>
+        <w:t xml:space="preserve"> number[10][3] = { </w:t>
+      </w:r>
+      <w:r>
+        <w:rPr>
+          <w:rFonts w:ascii="新宋体" w:eastAsia="新宋体" w:cs="新宋体"/>
+          <w:color w:val="A31515"/>
+          <w:kern w:val="0"/>
+          <w:sz w:val="19"/>
+          <w:szCs w:val="19"/>
+        </w:rPr>
+        <w:t>"</w:t>
+      </w:r>
+      <w:r>
+        <w:rPr>
           <w:rFonts w:ascii="新宋体" w:eastAsia="新宋体" w:cs="新宋体" w:hint="eastAsia"/>
+          <w:color w:val="A31515"/>
+          <w:kern w:val="0"/>
+          <w:sz w:val="19"/>
+          <w:szCs w:val="19"/>
+        </w:rPr>
+        <w:t>零</w:t>
+      </w:r>
+      <w:r>
+        <w:rPr>
+          <w:rFonts w:ascii="新宋体" w:eastAsia="新宋体" w:cs="新宋体"/>
+          <w:color w:val="A31515"/>
+          <w:kern w:val="0"/>
+          <w:sz w:val="19"/>
+          <w:szCs w:val="19"/>
+        </w:rPr>
+        <w:t>"</w:t>
+      </w:r>
+      <w:r>
+        <w:rPr>
+          <w:rFonts w:ascii="新宋体" w:eastAsia="新宋体" w:cs="新宋体"/>
+          <w:color w:val="000000"/>
+          <w:kern w:val="0"/>
+          <w:sz w:val="19"/>
+          <w:szCs w:val="19"/>
+        </w:rPr>
+        <w:t xml:space="preserve">, </w:t>
+      </w:r>
+      <w:r>
+        <w:rPr>
+          <w:rFonts w:ascii="新宋体" w:eastAsia="新宋体" w:cs="新宋体"/>
+          <w:color w:val="A31515"/>
+          <w:kern w:val="0"/>
+          <w:sz w:val="19"/>
+          <w:szCs w:val="19"/>
+        </w:rPr>
+        <w:t>"</w:t>
+      </w:r>
+      <w:proofErr w:type="gramStart"/>
+      <w:r>
+        <w:rPr>
+          <w:rFonts w:ascii="新宋体" w:eastAsia="新宋体" w:cs="新宋体" w:hint="eastAsia"/>
+          <w:color w:val="A31515"/>
+          <w:kern w:val="0"/>
+          <w:sz w:val="19"/>
+          <w:szCs w:val="19"/>
+        </w:rPr>
+        <w:t>一</w:t>
+      </w:r>
+      <w:proofErr w:type="gramEnd"/>
+      <w:r>
+        <w:rPr>
+          <w:rFonts w:ascii="新宋体" w:eastAsia="新宋体" w:cs="新宋体"/>
+          <w:color w:val="A31515"/>
+          <w:kern w:val="0"/>
+          <w:sz w:val="19"/>
+          <w:szCs w:val="19"/>
+        </w:rPr>
+        <w:t>"</w:t>
+      </w:r>
+      <w:r>
+        <w:rPr>
+          <w:rFonts w:ascii="新宋体" w:eastAsia="新宋体" w:cs="新宋体"/>
+          <w:color w:val="000000"/>
+          <w:kern w:val="0"/>
+          <w:sz w:val="19"/>
+          <w:szCs w:val="19"/>
+        </w:rPr>
+        <w:t xml:space="preserve">, </w:t>
+      </w:r>
+      <w:r>
+        <w:rPr>
+          <w:rFonts w:ascii="新宋体" w:eastAsia="新宋体" w:cs="新宋体"/>
+          <w:color w:val="A31515"/>
+          <w:kern w:val="0"/>
+          <w:sz w:val="19"/>
+          <w:szCs w:val="19"/>
+        </w:rPr>
+        <w:t>"</w:t>
+      </w:r>
+      <w:r>
+        <w:rPr>
+          <w:rFonts w:ascii="新宋体" w:eastAsia="新宋体" w:cs="新宋体" w:hint="eastAsia"/>
+          <w:color w:val="A31515"/>
+          <w:kern w:val="0"/>
+          <w:sz w:val="19"/>
+          <w:szCs w:val="19"/>
+        </w:rPr>
+        <w:t>二</w:t>
+      </w:r>
+      <w:r>
+        <w:rPr>
+          <w:rFonts w:ascii="新宋体" w:eastAsia="新宋体" w:cs="新宋体"/>
+          <w:color w:val="A31515"/>
+          <w:kern w:val="0"/>
+          <w:sz w:val="19"/>
+          <w:szCs w:val="19"/>
+        </w:rPr>
+        <w:t>"</w:t>
+      </w:r>
+      <w:r>
+        <w:rPr>
+          <w:rFonts w:ascii="新宋体" w:eastAsia="新宋体" w:cs="新宋体"/>
+          <w:color w:val="000000"/>
+          <w:kern w:val="0"/>
+          <w:sz w:val="19"/>
+          <w:szCs w:val="19"/>
+        </w:rPr>
+        <w:t xml:space="preserve">, </w:t>
+      </w:r>
+      <w:r>
+        <w:rPr>
+          <w:rFonts w:ascii="新宋体" w:eastAsia="新宋体" w:cs="新宋体"/>
+          <w:color w:val="A31515"/>
+          <w:kern w:val="0"/>
+          <w:sz w:val="19"/>
+          <w:szCs w:val="19"/>
+        </w:rPr>
+        <w:t>"</w:t>
+      </w:r>
+      <w:r>
+        <w:rPr>
+          <w:rFonts w:ascii="新宋体" w:eastAsia="新宋体" w:cs="新宋体" w:hint="eastAsia"/>
+          <w:color w:val="A31515"/>
+          <w:kern w:val="0"/>
+          <w:sz w:val="19"/>
+          <w:szCs w:val="19"/>
+        </w:rPr>
+        <w:t>三</w:t>
+      </w:r>
+      <w:r>
+        <w:rPr>
+          <w:rFonts w:ascii="新宋体" w:eastAsia="新宋体" w:cs="新宋体"/>
+          <w:color w:val="A31515"/>
+          <w:kern w:val="0"/>
+          <w:sz w:val="19"/>
+          <w:szCs w:val="19"/>
+        </w:rPr>
+        <w:t>"</w:t>
+      </w:r>
+      <w:r>
+        <w:rPr>
+          <w:rFonts w:ascii="新宋体" w:eastAsia="新宋体" w:cs="新宋体"/>
+          <w:color w:val="000000"/>
+          <w:kern w:val="0"/>
+          <w:sz w:val="19"/>
+          <w:szCs w:val="19"/>
+        </w:rPr>
+        <w:t xml:space="preserve">, </w:t>
+      </w:r>
+      <w:r>
+        <w:rPr>
+          <w:rFonts w:ascii="新宋体" w:eastAsia="新宋体" w:cs="新宋体"/>
+          <w:color w:val="A31515"/>
+          <w:kern w:val="0"/>
+          <w:sz w:val="19"/>
+          <w:szCs w:val="19"/>
+        </w:rPr>
+        <w:t>"</w:t>
+      </w:r>
+      <w:r>
+        <w:rPr>
+          <w:rFonts w:ascii="新宋体" w:eastAsia="新宋体" w:cs="新宋体" w:hint="eastAsia"/>
+          <w:color w:val="A31515"/>
+          <w:kern w:val="0"/>
+          <w:sz w:val="19"/>
+          <w:szCs w:val="19"/>
+        </w:rPr>
+        <w:t>四</w:t>
+      </w:r>
+      <w:r>
+        <w:rPr>
+          <w:rFonts w:ascii="新宋体" w:eastAsia="新宋体" w:cs="新宋体"/>
+          <w:color w:val="A31515"/>
+          <w:kern w:val="0"/>
+          <w:sz w:val="19"/>
+          <w:szCs w:val="19"/>
+        </w:rPr>
+        <w:t>"</w:t>
+      </w:r>
+      <w:r>
+        <w:rPr>
+          <w:rFonts w:ascii="新宋体" w:eastAsia="新宋体" w:cs="新宋体"/>
+          <w:color w:val="000000"/>
+          <w:kern w:val="0"/>
+          <w:sz w:val="19"/>
+          <w:szCs w:val="19"/>
+        </w:rPr>
+        <w:t xml:space="preserve"> , </w:t>
+      </w:r>
+      <w:r>
+        <w:rPr>
+          <w:rFonts w:ascii="新宋体" w:eastAsia="新宋体" w:cs="新宋体"/>
+          <w:color w:val="A31515"/>
+          <w:kern w:val="0"/>
+          <w:sz w:val="19"/>
+          <w:szCs w:val="19"/>
+        </w:rPr>
+        <w:t>"</w:t>
+      </w:r>
+      <w:r>
+        <w:rPr>
+          <w:rFonts w:ascii="新宋体" w:eastAsia="新宋体" w:cs="新宋体" w:hint="eastAsia"/>
+          <w:color w:val="A31515"/>
+          <w:kern w:val="0"/>
+          <w:sz w:val="19"/>
+          <w:szCs w:val="19"/>
+        </w:rPr>
+        <w:t>五</w:t>
+      </w:r>
+      <w:r>
+        <w:rPr>
+          <w:rFonts w:ascii="新宋体" w:eastAsia="新宋体" w:cs="新宋体"/>
+          <w:color w:val="A31515"/>
+          <w:kern w:val="0"/>
+          <w:sz w:val="19"/>
+          <w:szCs w:val="19"/>
+        </w:rPr>
+        <w:t>"</w:t>
+      </w:r>
+      <w:r>
+        <w:rPr>
+          <w:rFonts w:ascii="新宋体" w:eastAsia="新宋体" w:cs="新宋体"/>
+          <w:color w:val="000000"/>
+          <w:kern w:val="0"/>
+          <w:sz w:val="19"/>
+          <w:szCs w:val="19"/>
+        </w:rPr>
+        <w:t xml:space="preserve"> , </w:t>
+      </w:r>
+      <w:r>
+        <w:rPr>
+          <w:rFonts w:ascii="新宋体" w:eastAsia="新宋体" w:cs="新宋体"/>
+          <w:color w:val="A31515"/>
+          <w:kern w:val="0"/>
+          <w:sz w:val="19"/>
+          <w:szCs w:val="19"/>
+        </w:rPr>
+        <w:t>"</w:t>
+      </w:r>
+      <w:r>
+        <w:rPr>
+          <w:rFonts w:ascii="新宋体" w:eastAsia="新宋体" w:cs="新宋体" w:hint="eastAsia"/>
+          <w:color w:val="A31515"/>
+          <w:kern w:val="0"/>
+          <w:sz w:val="19"/>
+          <w:szCs w:val="19"/>
+        </w:rPr>
+        <w:t>六</w:t>
+      </w:r>
+      <w:r>
+        <w:rPr>
+          <w:rFonts w:ascii="新宋体" w:eastAsia="新宋体" w:cs="新宋体"/>
+          <w:color w:val="A31515"/>
+          <w:kern w:val="0"/>
+          <w:sz w:val="19"/>
+          <w:szCs w:val="19"/>
+        </w:rPr>
+        <w:t>"</w:t>
+      </w:r>
+      <w:r>
+        <w:rPr>
+          <w:rFonts w:ascii="新宋体" w:eastAsia="新宋体" w:cs="新宋体"/>
+          <w:color w:val="000000"/>
+          <w:kern w:val="0"/>
+          <w:sz w:val="19"/>
+          <w:szCs w:val="19"/>
+        </w:rPr>
+        <w:t xml:space="preserve"> , </w:t>
+      </w:r>
+      <w:r>
+        <w:rPr>
+          <w:rFonts w:ascii="新宋体" w:eastAsia="新宋体" w:cs="新宋体"/>
+          <w:color w:val="A31515"/>
+          <w:kern w:val="0"/>
+          <w:sz w:val="19"/>
+          <w:szCs w:val="19"/>
+        </w:rPr>
+        <w:t>"</w:t>
+      </w:r>
+      <w:r>
+        <w:rPr>
+          <w:rFonts w:ascii="新宋体" w:eastAsia="新宋体" w:cs="新宋体" w:hint="eastAsia"/>
+          <w:color w:val="A31515"/>
+          <w:kern w:val="0"/>
+          <w:sz w:val="19"/>
+          <w:szCs w:val="19"/>
+        </w:rPr>
+        <w:t>七</w:t>
+      </w:r>
+      <w:r>
+        <w:rPr>
+          <w:rFonts w:ascii="新宋体" w:eastAsia="新宋体" w:cs="新宋体"/>
+          <w:color w:val="A31515"/>
+          <w:kern w:val="0"/>
+          <w:sz w:val="19"/>
+          <w:szCs w:val="19"/>
+        </w:rPr>
+        <w:t>"</w:t>
+      </w:r>
+      <w:r>
+        <w:rPr>
+          <w:rFonts w:ascii="新宋体" w:eastAsia="新宋体" w:cs="新宋体"/>
+          <w:color w:val="000000"/>
+          <w:kern w:val="0"/>
+          <w:sz w:val="19"/>
+          <w:szCs w:val="19"/>
+        </w:rPr>
+        <w:t xml:space="preserve"> , </w:t>
+      </w:r>
+      <w:r>
+        <w:rPr>
+          <w:rFonts w:ascii="新宋体" w:eastAsia="新宋体" w:cs="新宋体"/>
+          <w:color w:val="A31515"/>
+          <w:kern w:val="0"/>
+          <w:sz w:val="19"/>
+          <w:szCs w:val="19"/>
+        </w:rPr>
+        <w:t>"</w:t>
+      </w:r>
+      <w:r>
+        <w:rPr>
+          <w:rFonts w:ascii="新宋体" w:eastAsia="新宋体" w:cs="新宋体" w:hint="eastAsia"/>
+          <w:color w:val="A31515"/>
+          <w:kern w:val="0"/>
+          <w:sz w:val="19"/>
+          <w:szCs w:val="19"/>
+        </w:rPr>
+        <w:t>八</w:t>
+      </w:r>
+      <w:r>
+        <w:rPr>
+          <w:rFonts w:ascii="新宋体" w:eastAsia="新宋体" w:cs="新宋体"/>
+          <w:color w:val="A31515"/>
+          <w:kern w:val="0"/>
+          <w:sz w:val="19"/>
+          <w:szCs w:val="19"/>
+        </w:rPr>
+        <w:t>"</w:t>
+      </w:r>
+      <w:r>
+        <w:rPr>
+          <w:rFonts w:ascii="新宋体" w:eastAsia="新宋体" w:cs="新宋体"/>
+          <w:color w:val="000000"/>
+          <w:kern w:val="0"/>
+          <w:sz w:val="19"/>
+          <w:szCs w:val="19"/>
+        </w:rPr>
+        <w:t xml:space="preserve"> , </w:t>
+      </w:r>
+      <w:r>
+        <w:rPr>
+          <w:rFonts w:ascii="新宋体" w:eastAsia="新宋体" w:cs="新宋体"/>
+          <w:color w:val="A31515"/>
+          <w:kern w:val="0"/>
+          <w:sz w:val="19"/>
+          <w:szCs w:val="19"/>
+        </w:rPr>
+        <w:t>"</w:t>
+      </w:r>
+      <w:r>
+        <w:rPr>
+          <w:rFonts w:ascii="新宋体" w:eastAsia="新宋体" w:cs="新宋体" w:hint="eastAsia"/>
+          <w:color w:val="A31515"/>
+          <w:kern w:val="0"/>
+          <w:sz w:val="19"/>
+          <w:szCs w:val="19"/>
+        </w:rPr>
+        <w:t>九</w:t>
+      </w:r>
+      <w:r>
+        <w:rPr>
+          <w:rFonts w:ascii="新宋体" w:eastAsia="新宋体" w:cs="新宋体"/>
+          <w:color w:val="A31515"/>
+          <w:kern w:val="0"/>
+          <w:sz w:val="19"/>
+          <w:szCs w:val="19"/>
+        </w:rPr>
+        <w:t>"</w:t>
+      </w:r>
+      <w:r>
+        <w:rPr>
+          <w:rFonts w:ascii="新宋体" w:eastAsia="新宋体" w:cs="新宋体"/>
+          <w:color w:val="000000"/>
+          <w:kern w:val="0"/>
+          <w:sz w:val="19"/>
+          <w:szCs w:val="19"/>
+        </w:rPr>
+        <w:t xml:space="preserve"> };</w:t>
+      </w:r>
+    </w:p>
+    <w:p>
+      <w:pPr>
+        <w:autoSpaceDE w:val="0"/>
+        <w:autoSpaceDN w:val="0"/>
+        <w:adjustRightInd w:val="0"/>
+        <w:jc w:val="left"/>
+        <w:rPr>
+          <w:rFonts w:ascii="新宋体" w:eastAsia="新宋体" w:cs="新宋体"/>
+          <w:color w:val="000000"/>
+          <w:kern w:val="0"/>
+          <w:sz w:val="19"/>
+          <w:szCs w:val="19"/>
+        </w:rPr>
+      </w:pPr>
+      <w:r>
+        <w:rPr>
+          <w:rFonts w:ascii="新宋体" w:eastAsia="新宋体" w:cs="新宋体"/>
+          <w:color w:val="0000FF"/>
+          <w:kern w:val="0"/>
+          <w:sz w:val="19"/>
+          <w:szCs w:val="19"/>
+        </w:rPr>
+        <w:t>char</w:t>
+      </w:r>
+      <w:r>
+        <w:rPr>
+          <w:rFonts w:ascii="新宋体" w:eastAsia="新宋体" w:cs="新宋体"/>
+          <w:color w:val="000000"/>
+          <w:kern w:val="0"/>
+          <w:sz w:val="19"/>
+          <w:szCs w:val="19"/>
+        </w:rPr>
+        <w:t xml:space="preserve"> </w:t>
+      </w:r>
+      <w:proofErr w:type="spellStart"/>
+      <w:r>
+        <w:rPr>
+          <w:rFonts w:ascii="新宋体" w:eastAsia="新宋体" w:cs="新宋体"/>
+          <w:color w:val="000000"/>
+          <w:kern w:val="0"/>
+          <w:sz w:val="19"/>
+          <w:szCs w:val="19"/>
+        </w:rPr>
+        <w:t>loword</w:t>
+      </w:r>
+      <w:proofErr w:type="spellEnd"/>
+      <w:r>
+        <w:rPr>
+          <w:rFonts w:ascii="新宋体" w:eastAsia="新宋体" w:cs="新宋体"/>
+          <w:color w:val="000000"/>
+          <w:kern w:val="0"/>
+          <w:sz w:val="19"/>
+          <w:szCs w:val="19"/>
+        </w:rPr>
+        <w:t xml:space="preserve">[4][3] = { </w:t>
+      </w:r>
+      <w:r>
+        <w:rPr>
+          <w:rFonts w:ascii="新宋体" w:eastAsia="新宋体" w:cs="新宋体"/>
+          <w:color w:val="A31515"/>
+          <w:kern w:val="0"/>
+          <w:sz w:val="19"/>
+          <w:szCs w:val="19"/>
+        </w:rPr>
+        <w:t>"</w:t>
+      </w:r>
+      <w:proofErr w:type="gramStart"/>
+      <w:r>
+        <w:rPr>
+          <w:rFonts w:ascii="新宋体" w:eastAsia="新宋体" w:cs="新宋体" w:hint="eastAsia"/>
+          <w:color w:val="A31515"/>
+          <w:kern w:val="0"/>
+          <w:sz w:val="19"/>
+          <w:szCs w:val="19"/>
+        </w:rPr>
+        <w:t>个</w:t>
+      </w:r>
+      <w:proofErr w:type="gramEnd"/>
+      <w:r>
+        <w:rPr>
+          <w:rFonts w:ascii="新宋体" w:eastAsia="新宋体" w:cs="新宋体"/>
+          <w:color w:val="A31515"/>
+          <w:kern w:val="0"/>
+          <w:sz w:val="19"/>
+          <w:szCs w:val="19"/>
+        </w:rPr>
+        <w:t>"</w:t>
+      </w:r>
+      <w:r>
+        <w:rPr>
+          <w:rFonts w:ascii="新宋体" w:eastAsia="新宋体" w:cs="新宋体"/>
+          <w:color w:val="000000"/>
+          <w:kern w:val="0"/>
+          <w:sz w:val="19"/>
+          <w:szCs w:val="19"/>
+        </w:rPr>
+        <w:t xml:space="preserve">, </w:t>
+      </w:r>
+      <w:r>
+        <w:rPr>
+          <w:rFonts w:ascii="新宋体" w:eastAsia="新宋体" w:cs="新宋体"/>
+          <w:color w:val="A31515"/>
+          <w:kern w:val="0"/>
+          <w:sz w:val="19"/>
+          <w:szCs w:val="19"/>
+        </w:rPr>
+        <w:t>"</w:t>
+      </w:r>
+      <w:r>
+        <w:rPr>
+          <w:rFonts w:ascii="新宋体" w:eastAsia="新宋体" w:cs="新宋体" w:hint="eastAsia"/>
+          <w:color w:val="A31515"/>
+          <w:kern w:val="0"/>
+          <w:sz w:val="19"/>
+          <w:szCs w:val="19"/>
+        </w:rPr>
+        <w:t>十</w:t>
+      </w:r>
+      <w:r>
+        <w:rPr>
+          <w:rFonts w:ascii="新宋体" w:eastAsia="新宋体" w:cs="新宋体"/>
+          <w:color w:val="A31515"/>
+          <w:kern w:val="0"/>
+          <w:sz w:val="19"/>
+          <w:szCs w:val="19"/>
+        </w:rPr>
+        <w:t>"</w:t>
+      </w:r>
+      <w:r>
+        <w:rPr>
+          <w:rFonts w:ascii="新宋体" w:eastAsia="新宋体" w:cs="新宋体"/>
+          <w:color w:val="000000"/>
+          <w:kern w:val="0"/>
+          <w:sz w:val="19"/>
+          <w:szCs w:val="19"/>
+        </w:rPr>
+        <w:t xml:space="preserve">, </w:t>
+      </w:r>
+      <w:r>
+        <w:rPr>
+          <w:rFonts w:ascii="新宋体" w:eastAsia="新宋体" w:cs="新宋体"/>
+          <w:color w:val="A31515"/>
+          <w:kern w:val="0"/>
+          <w:sz w:val="19"/>
+          <w:szCs w:val="19"/>
+        </w:rPr>
+        <w:t>"</w:t>
+      </w:r>
+      <w:r>
+        <w:rPr>
+          <w:rFonts w:ascii="新宋体" w:eastAsia="新宋体" w:cs="新宋体" w:hint="eastAsia"/>
+          <w:color w:val="A31515"/>
+          <w:kern w:val="0"/>
+          <w:sz w:val="19"/>
+          <w:szCs w:val="19"/>
+        </w:rPr>
+        <w:t>百</w:t>
+      </w:r>
+      <w:r>
+        <w:rPr>
+          <w:rFonts w:ascii="新宋体" w:eastAsia="新宋体" w:cs="新宋体"/>
+          <w:color w:val="A31515"/>
+          <w:kern w:val="0"/>
+          <w:sz w:val="19"/>
+          <w:szCs w:val="19"/>
+        </w:rPr>
+        <w:t>"</w:t>
+      </w:r>
+      <w:r>
+        <w:rPr>
+          <w:rFonts w:ascii="新宋体" w:eastAsia="新宋体" w:cs="新宋体"/>
+          <w:color w:val="000000"/>
+          <w:kern w:val="0"/>
+          <w:sz w:val="19"/>
+          <w:szCs w:val="19"/>
+        </w:rPr>
+        <w:t xml:space="preserve">, </w:t>
+      </w:r>
+      <w:r>
+        <w:rPr>
+          <w:rFonts w:ascii="新宋体" w:eastAsia="新宋体" w:cs="新宋体"/>
+          <w:color w:val="A31515"/>
+          <w:kern w:val="0"/>
+          <w:sz w:val="19"/>
+          <w:szCs w:val="19"/>
+        </w:rPr>
+        <w:t>"</w:t>
+      </w:r>
+      <w:r>
+        <w:rPr>
+          <w:rFonts w:ascii="新宋体" w:eastAsia="新宋体" w:cs="新宋体" w:hint="eastAsia"/>
+          <w:color w:val="A31515"/>
+          <w:kern w:val="0"/>
+          <w:sz w:val="19"/>
+          <w:szCs w:val="19"/>
+        </w:rPr>
+        <w:t>千</w:t>
+      </w:r>
+      <w:r>
+        <w:rPr>
+          <w:rFonts w:ascii="新宋体" w:eastAsia="新宋体" w:cs="新宋体"/>
+          <w:color w:val="A31515"/>
+          <w:kern w:val="0"/>
+          <w:sz w:val="19"/>
+          <w:szCs w:val="19"/>
+        </w:rPr>
+        <w:t>"</w:t>
+      </w:r>
+      <w:r>
+        <w:rPr>
+          <w:rFonts w:ascii="新宋体" w:eastAsia="新宋体" w:cs="新宋体"/>
+          <w:color w:val="000000"/>
+          <w:kern w:val="0"/>
+          <w:sz w:val="19"/>
+          <w:szCs w:val="19"/>
+        </w:rPr>
+        <w:t xml:space="preserve"> };</w:t>
+      </w:r>
+    </w:p>
+    <w:p>
+      <w:pPr>
+        <w:autoSpaceDE w:val="0"/>
+        <w:autoSpaceDN w:val="0"/>
+        <w:adjustRightInd w:val="0"/>
+        <w:jc w:val="left"/>
+        <w:rPr>
+          <w:rFonts w:ascii="新宋体" w:eastAsia="新宋体" w:cs="新宋体"/>
+          <w:color w:val="000000"/>
+          <w:kern w:val="0"/>
+          <w:sz w:val="19"/>
+          <w:szCs w:val="19"/>
+        </w:rPr>
+      </w:pPr>
+      <w:r>
+        <w:rPr>
+          <w:rFonts w:ascii="新宋体" w:eastAsia="新宋体" w:cs="新宋体"/>
+          <w:color w:val="0000FF"/>
+          <w:kern w:val="0"/>
+          <w:sz w:val="19"/>
+          <w:szCs w:val="19"/>
+        </w:rPr>
+        <w:t>char</w:t>
+      </w:r>
+      <w:r>
+        <w:rPr>
+          <w:rFonts w:ascii="新宋体" w:eastAsia="新宋体" w:cs="新宋体"/>
+          <w:color w:val="000000"/>
+          <w:kern w:val="0"/>
+          <w:sz w:val="19"/>
+          <w:szCs w:val="19"/>
+        </w:rPr>
+        <w:t xml:space="preserve"> </w:t>
+      </w:r>
+      <w:proofErr w:type="spellStart"/>
+      <w:r>
+        <w:rPr>
+          <w:rFonts w:ascii="新宋体" w:eastAsia="新宋体" w:cs="新宋体"/>
+          <w:color w:val="000000"/>
+          <w:kern w:val="0"/>
+          <w:sz w:val="19"/>
+          <w:szCs w:val="19"/>
+        </w:rPr>
+        <w:t>highword</w:t>
+      </w:r>
+      <w:proofErr w:type="spellEnd"/>
+      <w:r>
+        <w:rPr>
+          <w:rFonts w:ascii="新宋体" w:eastAsia="新宋体" w:cs="新宋体"/>
+          <w:color w:val="000000"/>
+          <w:kern w:val="0"/>
+          <w:sz w:val="19"/>
+          <w:szCs w:val="19"/>
+        </w:rPr>
+        <w:t xml:space="preserve">[13][3] = { </w:t>
+      </w:r>
+      <w:r>
+        <w:rPr>
+          <w:rFonts w:ascii="新宋体" w:eastAsia="新宋体" w:cs="新宋体"/>
+          <w:color w:val="A31515"/>
+          <w:kern w:val="0"/>
+          <w:sz w:val="19"/>
+          <w:szCs w:val="19"/>
+        </w:rPr>
+        <w:t>"</w:t>
+      </w:r>
+      <w:proofErr w:type="gramStart"/>
+      <w:r>
+        <w:rPr>
+          <w:rFonts w:ascii="新宋体" w:eastAsia="新宋体" w:cs="新宋体" w:hint="eastAsia"/>
+          <w:color w:val="A31515"/>
+          <w:kern w:val="0"/>
+          <w:sz w:val="19"/>
+          <w:szCs w:val="19"/>
+        </w:rPr>
+        <w:t>个</w:t>
+      </w:r>
+      <w:proofErr w:type="gramEnd"/>
+      <w:r>
+        <w:rPr>
+          <w:rFonts w:ascii="新宋体" w:eastAsia="新宋体" w:cs="新宋体"/>
+          <w:color w:val="A31515"/>
+          <w:kern w:val="0"/>
+          <w:sz w:val="19"/>
+          <w:szCs w:val="19"/>
+        </w:rPr>
+        <w:t>"</w:t>
+      </w:r>
+      <w:r>
+        <w:rPr>
+          <w:rFonts w:ascii="新宋体" w:eastAsia="新宋体" w:cs="新宋体"/>
+          <w:color w:val="000000"/>
+          <w:kern w:val="0"/>
+          <w:sz w:val="19"/>
+          <w:szCs w:val="19"/>
+        </w:rPr>
+        <w:t xml:space="preserve">, </w:t>
+      </w:r>
+      <w:r>
+        <w:rPr>
+          <w:rFonts w:ascii="新宋体" w:eastAsia="新宋体" w:cs="新宋体"/>
+          <w:color w:val="A31515"/>
+          <w:kern w:val="0"/>
+          <w:sz w:val="19"/>
+          <w:szCs w:val="19"/>
+        </w:rPr>
+        <w:t>"</w:t>
+      </w:r>
+      <w:r>
+        <w:rPr>
+          <w:rFonts w:ascii="新宋体" w:eastAsia="新宋体" w:cs="新宋体" w:hint="eastAsia"/>
+          <w:color w:val="A31515"/>
+          <w:kern w:val="0"/>
+          <w:sz w:val="19"/>
+          <w:szCs w:val="19"/>
+        </w:rPr>
+        <w:t>万</w:t>
+      </w:r>
+      <w:r>
+        <w:rPr>
+          <w:rFonts w:ascii="新宋体" w:eastAsia="新宋体" w:cs="新宋体"/>
+          <w:color w:val="A31515"/>
+          <w:kern w:val="0"/>
+          <w:sz w:val="19"/>
+          <w:szCs w:val="19"/>
+        </w:rPr>
+        <w:t>"</w:t>
+      </w:r>
+      <w:r>
+        <w:rPr>
+          <w:rFonts w:ascii="新宋体" w:eastAsia="新宋体" w:cs="新宋体"/>
+          <w:color w:val="000000"/>
+          <w:kern w:val="0"/>
+          <w:sz w:val="19"/>
+          <w:szCs w:val="19"/>
+        </w:rPr>
+        <w:t xml:space="preserve">, </w:t>
+      </w:r>
+      <w:r>
+        <w:rPr>
+          <w:rFonts w:ascii="新宋体" w:eastAsia="新宋体" w:cs="新宋体"/>
+          <w:color w:val="A31515"/>
+          <w:kern w:val="0"/>
+          <w:sz w:val="19"/>
+          <w:szCs w:val="19"/>
+        </w:rPr>
+        <w:t>"</w:t>
+      </w:r>
+      <w:r>
+        <w:rPr>
+          <w:rFonts w:ascii="新宋体" w:eastAsia="新宋体" w:cs="新宋体" w:hint="eastAsia"/>
+          <w:color w:val="A31515"/>
+          <w:kern w:val="0"/>
+          <w:sz w:val="19"/>
+          <w:szCs w:val="19"/>
+        </w:rPr>
+        <w:t>亿</w:t>
+      </w:r>
+      <w:r>
+        <w:rPr>
+          <w:rFonts w:ascii="新宋体" w:eastAsia="新宋体" w:cs="新宋体"/>
+          <w:color w:val="A31515"/>
+          <w:kern w:val="0"/>
+          <w:sz w:val="19"/>
+          <w:szCs w:val="19"/>
+        </w:rPr>
+        <w:t>"</w:t>
+      </w:r>
+      <w:r>
+        <w:rPr>
+          <w:rFonts w:ascii="新宋体" w:eastAsia="新宋体" w:cs="新宋体"/>
+          <w:color w:val="000000"/>
+          <w:kern w:val="0"/>
+          <w:sz w:val="19"/>
+          <w:szCs w:val="19"/>
+        </w:rPr>
+        <w:t xml:space="preserve">, </w:t>
+      </w:r>
+      <w:r>
+        <w:rPr>
+          <w:rFonts w:ascii="新宋体" w:eastAsia="新宋体" w:cs="新宋体"/>
+          <w:color w:val="A31515"/>
+          <w:kern w:val="0"/>
+          <w:sz w:val="19"/>
+          <w:szCs w:val="19"/>
+        </w:rPr>
+        <w:t>"</w:t>
+      </w:r>
+      <w:r>
+        <w:rPr>
+          <w:rFonts w:ascii="新宋体" w:eastAsia="新宋体" w:cs="新宋体" w:hint="eastAsia"/>
+          <w:color w:val="A31515"/>
+          <w:kern w:val="0"/>
+          <w:sz w:val="19"/>
+          <w:szCs w:val="19"/>
+        </w:rPr>
+        <w:t>兆</w:t>
+      </w:r>
+      <w:r>
+        <w:rPr>
+          <w:rFonts w:ascii="新宋体" w:eastAsia="新宋体" w:cs="新宋体"/>
+          <w:color w:val="A31515"/>
+          <w:kern w:val="0"/>
+          <w:sz w:val="19"/>
+          <w:szCs w:val="19"/>
+        </w:rPr>
+        <w:t>"</w:t>
+      </w:r>
+      <w:r>
+        <w:rPr>
+          <w:rFonts w:ascii="新宋体" w:eastAsia="新宋体" w:cs="新宋体"/>
+          <w:color w:val="000000"/>
+          <w:kern w:val="0"/>
+          <w:sz w:val="19"/>
+          <w:szCs w:val="19"/>
+        </w:rPr>
+        <w:t xml:space="preserve">, </w:t>
+      </w:r>
+      <w:r>
+        <w:rPr>
+          <w:rFonts w:ascii="新宋体" w:eastAsia="新宋体" w:cs="新宋体"/>
+          <w:color w:val="A31515"/>
+          <w:kern w:val="0"/>
+          <w:sz w:val="19"/>
+          <w:szCs w:val="19"/>
+        </w:rPr>
+        <w:t>"</w:t>
+      </w:r>
+      <w:r>
+        <w:rPr>
+          <w:rFonts w:ascii="新宋体" w:eastAsia="新宋体" w:cs="新宋体" w:hint="eastAsia"/>
+          <w:color w:val="A31515"/>
+          <w:kern w:val="0"/>
+          <w:sz w:val="19"/>
+          <w:szCs w:val="19"/>
+        </w:rPr>
+        <w:t>京</w:t>
+      </w:r>
+      <w:r>
+        <w:rPr>
+          <w:rFonts w:ascii="新宋体" w:eastAsia="新宋体" w:cs="新宋体"/>
+          <w:color w:val="A31515"/>
+          <w:kern w:val="0"/>
+          <w:sz w:val="19"/>
+          <w:szCs w:val="19"/>
+        </w:rPr>
+        <w:t>"</w:t>
+      </w:r>
+      <w:r>
+        <w:rPr>
+          <w:rFonts w:ascii="新宋体" w:eastAsia="新宋体" w:cs="新宋体"/>
+          <w:color w:val="000000"/>
+          <w:kern w:val="0"/>
+          <w:sz w:val="19"/>
+          <w:szCs w:val="19"/>
+        </w:rPr>
+        <w:t xml:space="preserve">, </w:t>
+      </w:r>
+      <w:r>
+        <w:rPr>
+          <w:rFonts w:ascii="新宋体" w:eastAsia="新宋体" w:cs="新宋体"/>
+          <w:color w:val="A31515"/>
+          <w:kern w:val="0"/>
+          <w:sz w:val="19"/>
+          <w:szCs w:val="19"/>
+        </w:rPr>
+        <w:t>"</w:t>
+      </w:r>
+      <w:r>
+        <w:rPr>
+          <w:rFonts w:ascii="新宋体" w:eastAsia="新宋体" w:cs="新宋体" w:hint="eastAsia"/>
+          <w:color w:val="A31515"/>
+          <w:kern w:val="0"/>
+          <w:sz w:val="19"/>
+          <w:szCs w:val="19"/>
+        </w:rPr>
+        <w:t>垓</w:t>
+      </w:r>
+      <w:r>
+        <w:rPr>
+          <w:rFonts w:ascii="新宋体" w:eastAsia="新宋体" w:cs="新宋体"/>
+          <w:color w:val="A31515"/>
+          <w:kern w:val="0"/>
+          <w:sz w:val="19"/>
+          <w:szCs w:val="19"/>
+        </w:rPr>
+        <w:t>"</w:t>
+      </w:r>
+      <w:r>
+        <w:rPr>
+          <w:rFonts w:ascii="新宋体" w:eastAsia="新宋体" w:cs="新宋体"/>
+          <w:color w:val="000000"/>
+          <w:kern w:val="0"/>
+          <w:sz w:val="19"/>
+          <w:szCs w:val="19"/>
+        </w:rPr>
+        <w:t xml:space="preserve">, </w:t>
+      </w:r>
+      <w:r>
+        <w:rPr>
+          <w:rFonts w:ascii="新宋体" w:eastAsia="新宋体" w:cs="新宋体"/>
+          <w:color w:val="A31515"/>
+          <w:kern w:val="0"/>
+          <w:sz w:val="19"/>
+          <w:szCs w:val="19"/>
+        </w:rPr>
+        <w:t>"</w:t>
+      </w:r>
+      <w:r>
+        <w:rPr>
+          <w:rFonts w:ascii="新宋体" w:eastAsia="新宋体" w:cs="新宋体" w:hint="eastAsia"/>
+          <w:color w:val="A31515"/>
+          <w:kern w:val="0"/>
+          <w:sz w:val="19"/>
+          <w:szCs w:val="19"/>
+        </w:rPr>
+        <w:t>秭</w:t>
+      </w:r>
+      <w:r>
+        <w:rPr>
+          <w:rFonts w:ascii="新宋体" w:eastAsia="新宋体" w:cs="新宋体"/>
+          <w:color w:val="A31515"/>
+          <w:kern w:val="0"/>
+          <w:sz w:val="19"/>
+          <w:szCs w:val="19"/>
+        </w:rPr>
+        <w:t>"</w:t>
+      </w:r>
+      <w:r>
+        <w:rPr>
+          <w:rFonts w:ascii="新宋体" w:eastAsia="新宋体" w:cs="新宋体"/>
+          <w:color w:val="000000"/>
+          <w:kern w:val="0"/>
+          <w:sz w:val="19"/>
+          <w:szCs w:val="19"/>
+        </w:rPr>
+        <w:t xml:space="preserve">, </w:t>
+      </w:r>
+      <w:r>
+        <w:rPr>
+          <w:rFonts w:ascii="新宋体" w:eastAsia="新宋体" w:cs="新宋体"/>
+          <w:color w:val="A31515"/>
+          <w:kern w:val="0"/>
+          <w:sz w:val="19"/>
+          <w:szCs w:val="19"/>
+        </w:rPr>
+        <w:t>"</w:t>
+      </w:r>
+      <w:r>
+        <w:rPr>
+          <w:rFonts w:ascii="新宋体" w:eastAsia="新宋体" w:cs="新宋体" w:hint="eastAsia"/>
+          <w:color w:val="A31515"/>
+          <w:kern w:val="0"/>
+          <w:sz w:val="19"/>
+          <w:szCs w:val="19"/>
+        </w:rPr>
+        <w:t>穰</w:t>
+      </w:r>
+      <w:r>
+        <w:rPr>
+          <w:rFonts w:ascii="新宋体" w:eastAsia="新宋体" w:cs="新宋体"/>
+          <w:color w:val="A31515"/>
+          <w:kern w:val="0"/>
+          <w:sz w:val="19"/>
+          <w:szCs w:val="19"/>
+        </w:rPr>
+        <w:t>"</w:t>
+      </w:r>
+      <w:r>
+        <w:rPr>
+          <w:rFonts w:ascii="新宋体" w:eastAsia="新宋体" w:cs="新宋体"/>
+          <w:color w:val="000000"/>
+          <w:kern w:val="0"/>
+          <w:sz w:val="19"/>
+          <w:szCs w:val="19"/>
+        </w:rPr>
+        <w:t xml:space="preserve">, </w:t>
+      </w:r>
+      <w:r>
+        <w:rPr>
+          <w:rFonts w:ascii="新宋体" w:eastAsia="新宋体" w:cs="新宋体"/>
+          <w:color w:val="A31515"/>
+          <w:kern w:val="0"/>
+          <w:sz w:val="19"/>
+          <w:szCs w:val="19"/>
+        </w:rPr>
+        <w:t>"</w:t>
+      </w:r>
+      <w:r>
+        <w:rPr>
+          <w:rFonts w:ascii="新宋体" w:eastAsia="新宋体" w:cs="新宋体" w:hint="eastAsia"/>
+          <w:color w:val="A31515"/>
+          <w:kern w:val="0"/>
+          <w:sz w:val="19"/>
+          <w:szCs w:val="19"/>
+        </w:rPr>
+        <w:t>沟</w:t>
+      </w:r>
+      <w:r>
+        <w:rPr>
+          <w:rFonts w:ascii="新宋体" w:eastAsia="新宋体" w:cs="新宋体"/>
+          <w:color w:val="A31515"/>
+          <w:kern w:val="0"/>
+          <w:sz w:val="19"/>
+          <w:szCs w:val="19"/>
+        </w:rPr>
+        <w:t>"</w:t>
+      </w:r>
+      <w:r>
+        <w:rPr>
+          <w:rFonts w:ascii="新宋体" w:eastAsia="新宋体" w:cs="新宋体"/>
+          <w:color w:val="000000"/>
+          <w:kern w:val="0"/>
+          <w:sz w:val="19"/>
+          <w:szCs w:val="19"/>
+        </w:rPr>
+        <w:t xml:space="preserve">, </w:t>
+      </w:r>
+      <w:r>
+        <w:rPr>
+          <w:rFonts w:ascii="新宋体" w:eastAsia="新宋体" w:cs="新宋体"/>
+          <w:color w:val="A31515"/>
+          <w:kern w:val="0"/>
+          <w:sz w:val="19"/>
+          <w:szCs w:val="19"/>
+        </w:rPr>
+        <w:t>"</w:t>
+      </w:r>
+      <w:r>
+        <w:rPr>
+          <w:rFonts w:ascii="新宋体" w:eastAsia="新宋体" w:cs="新宋体" w:hint="eastAsia"/>
+          <w:color w:val="A31515"/>
+          <w:kern w:val="0"/>
+          <w:sz w:val="19"/>
+          <w:szCs w:val="19"/>
+        </w:rPr>
+        <w:t>涧</w:t>
+      </w:r>
+      <w:r>
+        <w:rPr>
+          <w:rFonts w:ascii="新宋体" w:eastAsia="新宋体" w:cs="新宋体"/>
+          <w:color w:val="A31515"/>
+          <w:kern w:val="0"/>
+          <w:sz w:val="19"/>
+          <w:szCs w:val="19"/>
+        </w:rPr>
+        <w:t>"</w:t>
+      </w:r>
+      <w:r>
+        <w:rPr>
+          <w:rFonts w:ascii="新宋体" w:eastAsia="新宋体" w:cs="新宋体"/>
+          <w:color w:val="000000"/>
+          <w:kern w:val="0"/>
+          <w:sz w:val="19"/>
+          <w:szCs w:val="19"/>
+        </w:rPr>
+        <w:t xml:space="preserve">, </w:t>
+      </w:r>
+      <w:r>
+        <w:rPr>
+          <w:rFonts w:ascii="新宋体" w:eastAsia="新宋体" w:cs="新宋体"/>
+          <w:color w:val="A31515"/>
+          <w:kern w:val="0"/>
+          <w:sz w:val="19"/>
+          <w:szCs w:val="19"/>
+        </w:rPr>
+        <w:t>"</w:t>
+      </w:r>
+      <w:r>
+        <w:rPr>
+          <w:rFonts w:ascii="新宋体" w:eastAsia="新宋体" w:cs="新宋体" w:hint="eastAsia"/>
+          <w:color w:val="A31515"/>
+          <w:kern w:val="0"/>
+          <w:sz w:val="19"/>
+          <w:szCs w:val="19"/>
+        </w:rPr>
+        <w:t>正</w:t>
+      </w:r>
+      <w:r>
+        <w:rPr>
+          <w:rFonts w:ascii="新宋体" w:eastAsia="新宋体" w:cs="新宋体"/>
+          <w:color w:val="A31515"/>
+          <w:kern w:val="0"/>
+          <w:sz w:val="19"/>
+          <w:szCs w:val="19"/>
+        </w:rPr>
+        <w:t>"</w:t>
+      </w:r>
+      <w:r>
+        <w:rPr>
+          <w:rFonts w:ascii="新宋体" w:eastAsia="新宋体" w:cs="新宋体"/>
+          <w:color w:val="000000"/>
+          <w:kern w:val="0"/>
+          <w:sz w:val="19"/>
+          <w:szCs w:val="19"/>
+        </w:rPr>
+        <w:t xml:space="preserve">, </w:t>
+      </w:r>
+      <w:r>
+        <w:rPr>
+          <w:rFonts w:ascii="新宋体" w:eastAsia="新宋体" w:cs="新宋体"/>
+          <w:color w:val="A31515"/>
+          <w:kern w:val="0"/>
+          <w:sz w:val="19"/>
+          <w:szCs w:val="19"/>
+        </w:rPr>
+        <w:t>"</w:t>
+      </w:r>
+      <w:r>
+        <w:rPr>
+          <w:rFonts w:ascii="新宋体" w:eastAsia="新宋体" w:cs="新宋体" w:hint="eastAsia"/>
+          <w:color w:val="A31515"/>
+          <w:kern w:val="0"/>
+          <w:sz w:val="19"/>
+          <w:szCs w:val="19"/>
+        </w:rPr>
+        <w:t>载</w:t>
+      </w:r>
+      <w:r>
+        <w:rPr>
+          <w:rFonts w:ascii="新宋体" w:eastAsia="新宋体" w:cs="新宋体"/>
+          <w:color w:val="A31515"/>
+          <w:kern w:val="0"/>
+          <w:sz w:val="19"/>
+          <w:szCs w:val="19"/>
+        </w:rPr>
+        <w:t>"</w:t>
+      </w:r>
+      <w:r>
+        <w:rPr>
+          <w:rFonts w:ascii="新宋体" w:eastAsia="新宋体" w:cs="新宋体"/>
+          <w:color w:val="000000"/>
+          <w:kern w:val="0"/>
+          <w:sz w:val="19"/>
+          <w:szCs w:val="19"/>
+        </w:rPr>
+        <w:t xml:space="preserve">, </w:t>
+      </w:r>
+      <w:r>
+        <w:rPr>
+          <w:rFonts w:ascii="新宋体" w:eastAsia="新宋体" w:cs="新宋体"/>
+          <w:color w:val="A31515"/>
+          <w:kern w:val="0"/>
+          <w:sz w:val="19"/>
+          <w:szCs w:val="19"/>
+        </w:rPr>
+        <w:t>"</w:t>
+      </w:r>
+      <w:r>
+        <w:rPr>
+          <w:rFonts w:ascii="新宋体" w:eastAsia="新宋体" w:cs="新宋体" w:hint="eastAsia"/>
+          <w:color w:val="A31515"/>
+          <w:kern w:val="0"/>
+          <w:sz w:val="19"/>
+          <w:szCs w:val="19"/>
+        </w:rPr>
+        <w:t>极</w:t>
+      </w:r>
+      <w:r>
+        <w:rPr>
+          <w:rFonts w:ascii="新宋体" w:eastAsia="新宋体" w:cs="新宋体"/>
+          <w:color w:val="A31515"/>
+          <w:kern w:val="0"/>
+          <w:sz w:val="19"/>
+          <w:szCs w:val="19"/>
+        </w:rPr>
+        <w:t>"</w:t>
+      </w:r>
+      <w:r>
+        <w:rPr>
+          <w:rFonts w:ascii="新宋体" w:eastAsia="新宋体" w:cs="新宋体"/>
+          <w:color w:val="000000"/>
+          <w:kern w:val="0"/>
+          <w:sz w:val="19"/>
+          <w:szCs w:val="19"/>
+        </w:rPr>
+        <w:t xml:space="preserve"> };</w:t>
+      </w:r>
+    </w:p>
+    <w:p>
+      <w:pPr>
+        <w:autoSpaceDE w:val="0"/>
+        <w:autoSpaceDN w:val="0"/>
+        <w:adjustRightInd w:val="0"/>
+        <w:jc w:val="left"/>
+        <w:rPr>
+          <w:rFonts w:ascii="新宋体" w:eastAsia="新宋体" w:cs="新宋体"/>
           <w:color w:val="000000"/>
           <w:kern w:val="0"/>
           <w:sz w:val="19"/>
@@ -10727,224 +12301,43 @@
           <w:sz w:val="19"/>
           <w:szCs w:val="19"/>
         </w:rPr>
-        <w:t>_CRT_SECURE_NO_WARNINGS</w:t>
-      </w:r>
-    </w:p>
-    <w:p>
-      <w:pPr>
-        <w:autoSpaceDE w:val="0"/>
-        <w:autoSpaceDN w:val="0"/>
-        <w:adjustRightInd w:val="0"/>
-        <w:jc w:val="left"/>
-        <w:rPr>
-          <w:rFonts w:ascii="新宋体" w:eastAsia="新宋体" w:cs="新宋体"/>
-          <w:color w:val="000000"/>
-          <w:kern w:val="0"/>
-          <w:sz w:val="19"/>
-          <w:szCs w:val="19"/>
-        </w:rPr>
-      </w:pPr>
-      <w:r>
-        <w:rPr>
-          <w:rFonts w:ascii="新宋体" w:eastAsia="新宋体" w:cs="新宋体"/>
-          <w:color w:val="808080"/>
-          <w:kern w:val="0"/>
-          <w:sz w:val="19"/>
-          <w:szCs w:val="19"/>
-        </w:rPr>
-        <w:t>#include</w:t>
-      </w:r>
-      <w:r>
-        <w:rPr>
-          <w:rFonts w:ascii="新宋体" w:eastAsia="新宋体" w:cs="新宋体"/>
-          <w:color w:val="000000"/>
-          <w:kern w:val="0"/>
-          <w:sz w:val="19"/>
-          <w:szCs w:val="19"/>
-        </w:rPr>
-        <w:t xml:space="preserve"> </w:t>
-      </w:r>
-      <w:r>
-        <w:rPr>
-          <w:rFonts w:ascii="新宋体" w:eastAsia="新宋体" w:cs="新宋体"/>
-          <w:color w:val="A31515"/>
-          <w:kern w:val="0"/>
-          <w:sz w:val="19"/>
-          <w:szCs w:val="19"/>
-        </w:rPr>
-        <w:t>&lt;</w:t>
-      </w:r>
-      <w:proofErr w:type="spellStart"/>
-      <w:r>
-        <w:rPr>
-          <w:rFonts w:ascii="新宋体" w:eastAsia="新宋体" w:cs="新宋体"/>
-          <w:color w:val="A31515"/>
-          <w:kern w:val="0"/>
-          <w:sz w:val="19"/>
-          <w:szCs w:val="19"/>
-        </w:rPr>
-        <w:t>stdio.h</w:t>
-      </w:r>
-      <w:proofErr w:type="spellEnd"/>
-      <w:r>
-        <w:rPr>
-          <w:rFonts w:ascii="新宋体" w:eastAsia="新宋体" w:cs="新宋体"/>
-          <w:color w:val="A31515"/>
-          <w:kern w:val="0"/>
-          <w:sz w:val="19"/>
-          <w:szCs w:val="19"/>
-        </w:rPr>
-        <w:t>&gt;</w:t>
-      </w:r>
-    </w:p>
-    <w:p>
-      <w:pPr>
-        <w:autoSpaceDE w:val="0"/>
-        <w:autoSpaceDN w:val="0"/>
-        <w:adjustRightInd w:val="0"/>
-        <w:jc w:val="left"/>
-        <w:rPr>
-          <w:rFonts w:ascii="新宋体" w:eastAsia="新宋体" w:cs="新宋体"/>
-          <w:color w:val="000000"/>
-          <w:kern w:val="0"/>
-          <w:sz w:val="19"/>
-          <w:szCs w:val="19"/>
-        </w:rPr>
-      </w:pPr>
-      <w:r>
-        <w:rPr>
-          <w:rFonts w:ascii="新宋体" w:eastAsia="新宋体" w:cs="新宋体"/>
-          <w:color w:val="808080"/>
-          <w:kern w:val="0"/>
-          <w:sz w:val="19"/>
-          <w:szCs w:val="19"/>
-        </w:rPr>
-        <w:t>#include</w:t>
-      </w:r>
-      <w:r>
-        <w:rPr>
-          <w:rFonts w:ascii="新宋体" w:eastAsia="新宋体" w:cs="新宋体"/>
-          <w:color w:val="000000"/>
-          <w:kern w:val="0"/>
-          <w:sz w:val="19"/>
-          <w:szCs w:val="19"/>
-        </w:rPr>
-        <w:t xml:space="preserve"> </w:t>
-      </w:r>
-      <w:r>
-        <w:rPr>
-          <w:rFonts w:ascii="新宋体" w:eastAsia="新宋体" w:cs="新宋体"/>
-          <w:color w:val="A31515"/>
-          <w:kern w:val="0"/>
-          <w:sz w:val="19"/>
-          <w:szCs w:val="19"/>
-        </w:rPr>
-        <w:t>&lt;</w:t>
-      </w:r>
-      <w:proofErr w:type="spellStart"/>
-      <w:r>
-        <w:rPr>
-          <w:rFonts w:ascii="新宋体" w:eastAsia="新宋体" w:cs="新宋体"/>
-          <w:color w:val="A31515"/>
-          <w:kern w:val="0"/>
-          <w:sz w:val="19"/>
-          <w:szCs w:val="19"/>
-        </w:rPr>
-        <w:t>string.h</w:t>
-      </w:r>
-      <w:proofErr w:type="spellEnd"/>
-      <w:r>
-        <w:rPr>
-          <w:rFonts w:ascii="新宋体" w:eastAsia="新宋体" w:cs="新宋体"/>
-          <w:color w:val="A31515"/>
-          <w:kern w:val="0"/>
-          <w:sz w:val="19"/>
-          <w:szCs w:val="19"/>
-        </w:rPr>
-        <w:t>&gt;</w:t>
-      </w:r>
-    </w:p>
-    <w:p>
-      <w:pPr>
-        <w:autoSpaceDE w:val="0"/>
-        <w:autoSpaceDN w:val="0"/>
-        <w:adjustRightInd w:val="0"/>
-        <w:jc w:val="left"/>
-        <w:rPr>
-          <w:rFonts w:ascii="新宋体" w:eastAsia="新宋体" w:cs="新宋体"/>
-          <w:color w:val="000000"/>
-          <w:kern w:val="0"/>
-          <w:sz w:val="19"/>
-          <w:szCs w:val="19"/>
-        </w:rPr>
-      </w:pPr>
-      <w:r>
-        <w:rPr>
-          <w:rFonts w:ascii="新宋体" w:eastAsia="新宋体" w:cs="新宋体"/>
-          <w:color w:val="808080"/>
-          <w:kern w:val="0"/>
-          <w:sz w:val="19"/>
-          <w:szCs w:val="19"/>
-        </w:rPr>
-        <w:t>#include</w:t>
-      </w:r>
-      <w:r>
-        <w:rPr>
-          <w:rFonts w:ascii="新宋体" w:eastAsia="新宋体" w:cs="新宋体"/>
-          <w:color w:val="000000"/>
-          <w:kern w:val="0"/>
-          <w:sz w:val="19"/>
-          <w:szCs w:val="19"/>
-        </w:rPr>
-        <w:t xml:space="preserve"> </w:t>
-      </w:r>
-      <w:r>
-        <w:rPr>
-          <w:rFonts w:ascii="新宋体" w:eastAsia="新宋体" w:cs="新宋体"/>
-          <w:color w:val="A31515"/>
-          <w:kern w:val="0"/>
-          <w:sz w:val="19"/>
-          <w:szCs w:val="19"/>
-        </w:rPr>
-        <w:t>&lt;</w:t>
-      </w:r>
-      <w:proofErr w:type="spellStart"/>
-      <w:r>
-        <w:rPr>
-          <w:rFonts w:ascii="新宋体" w:eastAsia="新宋体" w:cs="新宋体"/>
-          <w:color w:val="A31515"/>
-          <w:kern w:val="0"/>
-          <w:sz w:val="19"/>
-          <w:szCs w:val="19"/>
-        </w:rPr>
-        <w:t>stdlib.h</w:t>
-      </w:r>
-      <w:proofErr w:type="spellEnd"/>
-      <w:r>
-        <w:rPr>
-          <w:rFonts w:ascii="新宋体" w:eastAsia="新宋体" w:cs="新宋体"/>
-          <w:color w:val="A31515"/>
-          <w:kern w:val="0"/>
-          <w:sz w:val="19"/>
-          <w:szCs w:val="19"/>
-        </w:rPr>
-        <w:t>&gt;</w:t>
-      </w:r>
-    </w:p>
-    <w:p>
-      <w:pPr>
-        <w:autoSpaceDE w:val="0"/>
-        <w:autoSpaceDN w:val="0"/>
-        <w:adjustRightInd w:val="0"/>
-        <w:jc w:val="left"/>
-        <w:rPr>
-          <w:rFonts w:ascii="新宋体" w:eastAsia="新宋体" w:cs="新宋体"/>
-          <w:color w:val="000000"/>
-          <w:kern w:val="0"/>
-          <w:sz w:val="19"/>
-          <w:szCs w:val="19"/>
-        </w:rPr>
-      </w:pPr>
+        <w:t>MAX_NUM</w:t>
+      </w:r>
+      <w:r>
+        <w:rPr>
+          <w:rFonts w:ascii="新宋体" w:eastAsia="新宋体" w:cs="新宋体"/>
+          <w:color w:val="000000"/>
+          <w:kern w:val="0"/>
+          <w:sz w:val="19"/>
+          <w:szCs w:val="19"/>
+        </w:rPr>
+        <w:t xml:space="preserve"> 52</w:t>
+      </w:r>
+    </w:p>
+    <w:p>
+      <w:pPr>
+        <w:autoSpaceDE w:val="0"/>
+        <w:autoSpaceDN w:val="0"/>
+        <w:adjustRightInd w:val="0"/>
+        <w:jc w:val="left"/>
+        <w:rPr>
+          <w:rFonts w:ascii="新宋体" w:eastAsia="新宋体" w:cs="新宋体"/>
+          <w:color w:val="000000"/>
+          <w:kern w:val="0"/>
+          <w:sz w:val="19"/>
+          <w:szCs w:val="19"/>
+        </w:rPr>
+      </w:pPr>
+      <w:r>
+        <w:rPr>
+          <w:rFonts w:ascii="新宋体" w:eastAsia="新宋体" w:cs="新宋体"/>
+          <w:color w:val="0000FF"/>
+          <w:kern w:val="0"/>
+          <w:sz w:val="19"/>
+          <w:szCs w:val="19"/>
+        </w:rPr>
+        <w:t>s</w:t>
+      </w:r>
       <w:bookmarkStart w:id="0" w:name="_GoBack"/>
       <w:bookmarkEnd w:id="0"/>
       <w:r>
@@ -10955,1381 +12348,8 @@
           <w:sz w:val="19"/>
           <w:szCs w:val="19"/>
         </w:rPr>
-        <w:t>char</w:t>
-      </w:r>
-      <w:r>
-        <w:rPr>
-          <w:rFonts w:ascii="新宋体" w:eastAsia="新宋体" w:cs="新宋体"/>
-          <w:color w:val="000000"/>
-          <w:kern w:val="0"/>
-          <w:sz w:val="19"/>
-          <w:szCs w:val="19"/>
-        </w:rPr>
-        <w:t xml:space="preserve"> input[20000] = { 0 };</w:t>
-      </w:r>
-    </w:p>
-    <w:p>
-      <w:pPr>
-        <w:autoSpaceDE w:val="0"/>
-        <w:autoSpaceDN w:val="0"/>
-        <w:adjustRightInd w:val="0"/>
-        <w:jc w:val="left"/>
-        <w:rPr>
-          <w:rFonts w:ascii="新宋体" w:eastAsia="新宋体" w:cs="新宋体"/>
-          <w:color w:val="000000"/>
-          <w:kern w:val="0"/>
-          <w:sz w:val="19"/>
-          <w:szCs w:val="19"/>
-        </w:rPr>
-      </w:pPr>
-      <w:r>
-        <w:rPr>
-          <w:rFonts w:ascii="新宋体" w:eastAsia="新宋体" w:cs="新宋体"/>
-          <w:color w:val="0000FF"/>
-          <w:kern w:val="0"/>
-          <w:sz w:val="19"/>
-          <w:szCs w:val="19"/>
-        </w:rPr>
-        <w:lastRenderedPageBreak/>
-        <w:t>char</w:t>
-      </w:r>
-      <w:r>
-        <w:rPr>
-          <w:rFonts w:ascii="新宋体" w:eastAsia="新宋体" w:cs="新宋体"/>
-          <w:color w:val="000000"/>
-          <w:kern w:val="0"/>
-          <w:sz w:val="19"/>
-          <w:szCs w:val="19"/>
-        </w:rPr>
-        <w:t xml:space="preserve"> </w:t>
-      </w:r>
-      <w:proofErr w:type="gramStart"/>
-      <w:r>
-        <w:rPr>
-          <w:rFonts w:ascii="新宋体" w:eastAsia="新宋体" w:cs="新宋体"/>
-          <w:color w:val="000000"/>
-          <w:kern w:val="0"/>
-          <w:sz w:val="19"/>
-          <w:szCs w:val="19"/>
-        </w:rPr>
-        <w:t>output[</w:t>
-      </w:r>
-      <w:proofErr w:type="gramEnd"/>
-      <w:r>
-        <w:rPr>
-          <w:rFonts w:ascii="新宋体" w:eastAsia="新宋体" w:cs="新宋体"/>
-          <w:color w:val="000000"/>
-          <w:kern w:val="0"/>
-          <w:sz w:val="19"/>
-          <w:szCs w:val="19"/>
-        </w:rPr>
-        <w:t>20000];</w:t>
-      </w:r>
-    </w:p>
-    <w:p>
-      <w:pPr>
-        <w:autoSpaceDE w:val="0"/>
-        <w:autoSpaceDN w:val="0"/>
-        <w:adjustRightInd w:val="0"/>
-        <w:jc w:val="left"/>
-        <w:rPr>
-          <w:rFonts w:ascii="新宋体" w:eastAsia="新宋体" w:cs="新宋体"/>
-          <w:color w:val="000000"/>
-          <w:kern w:val="0"/>
-          <w:sz w:val="19"/>
-          <w:szCs w:val="19"/>
-        </w:rPr>
-      </w:pPr>
-      <w:r>
-        <w:rPr>
-          <w:rFonts w:ascii="新宋体" w:eastAsia="新宋体" w:cs="新宋体"/>
-          <w:color w:val="0000FF"/>
-          <w:kern w:val="0"/>
-          <w:sz w:val="19"/>
-          <w:szCs w:val="19"/>
-        </w:rPr>
-        <w:t>char</w:t>
-      </w:r>
-      <w:r>
-        <w:rPr>
-          <w:rFonts w:ascii="新宋体" w:eastAsia="新宋体" w:cs="新宋体"/>
-          <w:color w:val="000000"/>
-          <w:kern w:val="0"/>
-          <w:sz w:val="19"/>
-          <w:szCs w:val="19"/>
-        </w:rPr>
-        <w:t xml:space="preserve"> number[10][3] = { </w:t>
-      </w:r>
-      <w:r>
-        <w:rPr>
-          <w:rFonts w:ascii="新宋体" w:eastAsia="新宋体" w:cs="新宋体"/>
-          <w:color w:val="A31515"/>
-          <w:kern w:val="0"/>
-          <w:sz w:val="19"/>
-          <w:szCs w:val="19"/>
-        </w:rPr>
-        <w:t>"</w:t>
-      </w:r>
-      <w:r>
-        <w:rPr>
-          <w:rFonts w:ascii="新宋体" w:eastAsia="新宋体" w:cs="新宋体" w:hint="eastAsia"/>
-          <w:color w:val="A31515"/>
-          <w:kern w:val="0"/>
-          <w:sz w:val="19"/>
-          <w:szCs w:val="19"/>
-        </w:rPr>
-        <w:t>零</w:t>
-      </w:r>
-      <w:r>
-        <w:rPr>
-          <w:rFonts w:ascii="新宋体" w:eastAsia="新宋体" w:cs="新宋体"/>
-          <w:color w:val="A31515"/>
-          <w:kern w:val="0"/>
-          <w:sz w:val="19"/>
-          <w:szCs w:val="19"/>
-        </w:rPr>
-        <w:t>"</w:t>
-      </w:r>
-      <w:r>
-        <w:rPr>
-          <w:rFonts w:ascii="新宋体" w:eastAsia="新宋体" w:cs="新宋体"/>
-          <w:color w:val="000000"/>
-          <w:kern w:val="0"/>
-          <w:sz w:val="19"/>
-          <w:szCs w:val="19"/>
-        </w:rPr>
-        <w:t xml:space="preserve">, </w:t>
-      </w:r>
-      <w:r>
-        <w:rPr>
-          <w:rFonts w:ascii="新宋体" w:eastAsia="新宋体" w:cs="新宋体"/>
-          <w:color w:val="A31515"/>
-          <w:kern w:val="0"/>
-          <w:sz w:val="19"/>
-          <w:szCs w:val="19"/>
-        </w:rPr>
-        <w:t>"</w:t>
-      </w:r>
-      <w:proofErr w:type="gramStart"/>
-      <w:r>
-        <w:rPr>
-          <w:rFonts w:ascii="新宋体" w:eastAsia="新宋体" w:cs="新宋体" w:hint="eastAsia"/>
-          <w:color w:val="A31515"/>
-          <w:kern w:val="0"/>
-          <w:sz w:val="19"/>
-          <w:szCs w:val="19"/>
-        </w:rPr>
-        <w:t>一</w:t>
-      </w:r>
-      <w:proofErr w:type="gramEnd"/>
-      <w:r>
-        <w:rPr>
-          <w:rFonts w:ascii="新宋体" w:eastAsia="新宋体" w:cs="新宋体"/>
-          <w:color w:val="A31515"/>
-          <w:kern w:val="0"/>
-          <w:sz w:val="19"/>
-          <w:szCs w:val="19"/>
-        </w:rPr>
-        <w:t>"</w:t>
-      </w:r>
-      <w:r>
-        <w:rPr>
-          <w:rFonts w:ascii="新宋体" w:eastAsia="新宋体" w:cs="新宋体"/>
-          <w:color w:val="000000"/>
-          <w:kern w:val="0"/>
-          <w:sz w:val="19"/>
-          <w:szCs w:val="19"/>
-        </w:rPr>
-        <w:t xml:space="preserve">, </w:t>
-      </w:r>
-      <w:r>
-        <w:rPr>
-          <w:rFonts w:ascii="新宋体" w:eastAsia="新宋体" w:cs="新宋体"/>
-          <w:color w:val="A31515"/>
-          <w:kern w:val="0"/>
-          <w:sz w:val="19"/>
-          <w:szCs w:val="19"/>
-        </w:rPr>
-        <w:t>"</w:t>
-      </w:r>
-      <w:r>
-        <w:rPr>
-          <w:rFonts w:ascii="新宋体" w:eastAsia="新宋体" w:cs="新宋体" w:hint="eastAsia"/>
-          <w:color w:val="A31515"/>
-          <w:kern w:val="0"/>
-          <w:sz w:val="19"/>
-          <w:szCs w:val="19"/>
-        </w:rPr>
-        <w:t>二</w:t>
-      </w:r>
-      <w:r>
-        <w:rPr>
-          <w:rFonts w:ascii="新宋体" w:eastAsia="新宋体" w:cs="新宋体"/>
-          <w:color w:val="A31515"/>
-          <w:kern w:val="0"/>
-          <w:sz w:val="19"/>
-          <w:szCs w:val="19"/>
-        </w:rPr>
-        <w:t>"</w:t>
-      </w:r>
-      <w:r>
-        <w:rPr>
-          <w:rFonts w:ascii="新宋体" w:eastAsia="新宋体" w:cs="新宋体"/>
-          <w:color w:val="000000"/>
-          <w:kern w:val="0"/>
-          <w:sz w:val="19"/>
-          <w:szCs w:val="19"/>
-        </w:rPr>
-        <w:t xml:space="preserve">, </w:t>
-      </w:r>
-      <w:r>
-        <w:rPr>
-          <w:rFonts w:ascii="新宋体" w:eastAsia="新宋体" w:cs="新宋体"/>
-          <w:color w:val="A31515"/>
-          <w:kern w:val="0"/>
-          <w:sz w:val="19"/>
-          <w:szCs w:val="19"/>
-        </w:rPr>
-        <w:t>"</w:t>
-      </w:r>
-      <w:r>
-        <w:rPr>
-          <w:rFonts w:ascii="新宋体" w:eastAsia="新宋体" w:cs="新宋体" w:hint="eastAsia"/>
-          <w:color w:val="A31515"/>
-          <w:kern w:val="0"/>
-          <w:sz w:val="19"/>
-          <w:szCs w:val="19"/>
-        </w:rPr>
-        <w:t>三</w:t>
-      </w:r>
-      <w:r>
-        <w:rPr>
-          <w:rFonts w:ascii="新宋体" w:eastAsia="新宋体" w:cs="新宋体"/>
-          <w:color w:val="A31515"/>
-          <w:kern w:val="0"/>
-          <w:sz w:val="19"/>
-          <w:szCs w:val="19"/>
-        </w:rPr>
-        <w:t>"</w:t>
-      </w:r>
-      <w:r>
-        <w:rPr>
-          <w:rFonts w:ascii="新宋体" w:eastAsia="新宋体" w:cs="新宋体"/>
-          <w:color w:val="000000"/>
-          <w:kern w:val="0"/>
-          <w:sz w:val="19"/>
-          <w:szCs w:val="19"/>
-        </w:rPr>
-        <w:t xml:space="preserve">, </w:t>
-      </w:r>
-      <w:r>
-        <w:rPr>
-          <w:rFonts w:ascii="新宋体" w:eastAsia="新宋体" w:cs="新宋体"/>
-          <w:color w:val="A31515"/>
-          <w:kern w:val="0"/>
-          <w:sz w:val="19"/>
-          <w:szCs w:val="19"/>
-        </w:rPr>
-        <w:t>"</w:t>
-      </w:r>
-      <w:r>
-        <w:rPr>
-          <w:rFonts w:ascii="新宋体" w:eastAsia="新宋体" w:cs="新宋体" w:hint="eastAsia"/>
-          <w:color w:val="A31515"/>
-          <w:kern w:val="0"/>
-          <w:sz w:val="19"/>
-          <w:szCs w:val="19"/>
-        </w:rPr>
-        <w:t>四</w:t>
-      </w:r>
-      <w:r>
-        <w:rPr>
-          <w:rFonts w:ascii="新宋体" w:eastAsia="新宋体" w:cs="新宋体"/>
-          <w:color w:val="A31515"/>
-          <w:kern w:val="0"/>
-          <w:sz w:val="19"/>
-          <w:szCs w:val="19"/>
-        </w:rPr>
-        <w:t>"</w:t>
-      </w:r>
-      <w:r>
-        <w:rPr>
-          <w:rFonts w:ascii="新宋体" w:eastAsia="新宋体" w:cs="新宋体"/>
-          <w:color w:val="000000"/>
-          <w:kern w:val="0"/>
-          <w:sz w:val="19"/>
-          <w:szCs w:val="19"/>
-        </w:rPr>
-        <w:t xml:space="preserve"> , </w:t>
-      </w:r>
-      <w:r>
-        <w:rPr>
-          <w:rFonts w:ascii="新宋体" w:eastAsia="新宋体" w:cs="新宋体"/>
-          <w:color w:val="A31515"/>
-          <w:kern w:val="0"/>
-          <w:sz w:val="19"/>
-          <w:szCs w:val="19"/>
-        </w:rPr>
-        <w:t>"</w:t>
-      </w:r>
-      <w:r>
-        <w:rPr>
-          <w:rFonts w:ascii="新宋体" w:eastAsia="新宋体" w:cs="新宋体" w:hint="eastAsia"/>
-          <w:color w:val="A31515"/>
-          <w:kern w:val="0"/>
-          <w:sz w:val="19"/>
-          <w:szCs w:val="19"/>
-        </w:rPr>
-        <w:t>五</w:t>
-      </w:r>
-      <w:r>
-        <w:rPr>
-          <w:rFonts w:ascii="新宋体" w:eastAsia="新宋体" w:cs="新宋体"/>
-          <w:color w:val="A31515"/>
-          <w:kern w:val="0"/>
-          <w:sz w:val="19"/>
-          <w:szCs w:val="19"/>
-        </w:rPr>
-        <w:t>"</w:t>
-      </w:r>
-      <w:r>
-        <w:rPr>
-          <w:rFonts w:ascii="新宋体" w:eastAsia="新宋体" w:cs="新宋体"/>
-          <w:color w:val="000000"/>
-          <w:kern w:val="0"/>
-          <w:sz w:val="19"/>
-          <w:szCs w:val="19"/>
-        </w:rPr>
-        <w:t xml:space="preserve"> , </w:t>
-      </w:r>
-      <w:r>
-        <w:rPr>
-          <w:rFonts w:ascii="新宋体" w:eastAsia="新宋体" w:cs="新宋体"/>
-          <w:color w:val="A31515"/>
-          <w:kern w:val="0"/>
-          <w:sz w:val="19"/>
-          <w:szCs w:val="19"/>
-        </w:rPr>
-        <w:t>"</w:t>
-      </w:r>
-      <w:r>
-        <w:rPr>
-          <w:rFonts w:ascii="新宋体" w:eastAsia="新宋体" w:cs="新宋体" w:hint="eastAsia"/>
-          <w:color w:val="A31515"/>
-          <w:kern w:val="0"/>
-          <w:sz w:val="19"/>
-          <w:szCs w:val="19"/>
-        </w:rPr>
-        <w:t>六</w:t>
-      </w:r>
-      <w:r>
-        <w:rPr>
-          <w:rFonts w:ascii="新宋体" w:eastAsia="新宋体" w:cs="新宋体"/>
-          <w:color w:val="A31515"/>
-          <w:kern w:val="0"/>
-          <w:sz w:val="19"/>
-          <w:szCs w:val="19"/>
-        </w:rPr>
-        <w:t>"</w:t>
-      </w:r>
-      <w:r>
-        <w:rPr>
-          <w:rFonts w:ascii="新宋体" w:eastAsia="新宋体" w:cs="新宋体"/>
-          <w:color w:val="000000"/>
-          <w:kern w:val="0"/>
-          <w:sz w:val="19"/>
-          <w:szCs w:val="19"/>
-        </w:rPr>
-        <w:t xml:space="preserve"> , </w:t>
-      </w:r>
-      <w:r>
-        <w:rPr>
-          <w:rFonts w:ascii="新宋体" w:eastAsia="新宋体" w:cs="新宋体"/>
-          <w:color w:val="A31515"/>
-          <w:kern w:val="0"/>
-          <w:sz w:val="19"/>
-          <w:szCs w:val="19"/>
-        </w:rPr>
-        <w:t>"</w:t>
-      </w:r>
-      <w:r>
-        <w:rPr>
-          <w:rFonts w:ascii="新宋体" w:eastAsia="新宋体" w:cs="新宋体" w:hint="eastAsia"/>
-          <w:color w:val="A31515"/>
-          <w:kern w:val="0"/>
-          <w:sz w:val="19"/>
-          <w:szCs w:val="19"/>
-        </w:rPr>
-        <w:t>七</w:t>
-      </w:r>
-      <w:r>
-        <w:rPr>
-          <w:rFonts w:ascii="新宋体" w:eastAsia="新宋体" w:cs="新宋体"/>
-          <w:color w:val="A31515"/>
-          <w:kern w:val="0"/>
-          <w:sz w:val="19"/>
-          <w:szCs w:val="19"/>
-        </w:rPr>
-        <w:t>"</w:t>
-      </w:r>
-      <w:r>
-        <w:rPr>
-          <w:rFonts w:ascii="新宋体" w:eastAsia="新宋体" w:cs="新宋体"/>
-          <w:color w:val="000000"/>
-          <w:kern w:val="0"/>
-          <w:sz w:val="19"/>
-          <w:szCs w:val="19"/>
-        </w:rPr>
-        <w:t xml:space="preserve"> , </w:t>
-      </w:r>
-      <w:r>
-        <w:rPr>
-          <w:rFonts w:ascii="新宋体" w:eastAsia="新宋体" w:cs="新宋体"/>
-          <w:color w:val="A31515"/>
-          <w:kern w:val="0"/>
-          <w:sz w:val="19"/>
-          <w:szCs w:val="19"/>
-        </w:rPr>
-        <w:t>"</w:t>
-      </w:r>
-      <w:r>
-        <w:rPr>
-          <w:rFonts w:ascii="新宋体" w:eastAsia="新宋体" w:cs="新宋体" w:hint="eastAsia"/>
-          <w:color w:val="A31515"/>
-          <w:kern w:val="0"/>
-          <w:sz w:val="19"/>
-          <w:szCs w:val="19"/>
-        </w:rPr>
-        <w:t>八</w:t>
-      </w:r>
-      <w:r>
-        <w:rPr>
-          <w:rFonts w:ascii="新宋体" w:eastAsia="新宋体" w:cs="新宋体"/>
-          <w:color w:val="A31515"/>
-          <w:kern w:val="0"/>
-          <w:sz w:val="19"/>
-          <w:szCs w:val="19"/>
-        </w:rPr>
-        <w:t>"</w:t>
-      </w:r>
-      <w:r>
-        <w:rPr>
-          <w:rFonts w:ascii="新宋体" w:eastAsia="新宋体" w:cs="新宋体"/>
-          <w:color w:val="000000"/>
-          <w:kern w:val="0"/>
-          <w:sz w:val="19"/>
-          <w:szCs w:val="19"/>
-        </w:rPr>
-        <w:t xml:space="preserve"> , </w:t>
-      </w:r>
-      <w:r>
-        <w:rPr>
-          <w:rFonts w:ascii="新宋体" w:eastAsia="新宋体" w:cs="新宋体"/>
-          <w:color w:val="A31515"/>
-          <w:kern w:val="0"/>
-          <w:sz w:val="19"/>
-          <w:szCs w:val="19"/>
-        </w:rPr>
-        <w:t>"</w:t>
-      </w:r>
-      <w:r>
-        <w:rPr>
-          <w:rFonts w:ascii="新宋体" w:eastAsia="新宋体" w:cs="新宋体" w:hint="eastAsia"/>
-          <w:color w:val="A31515"/>
-          <w:kern w:val="0"/>
-          <w:sz w:val="19"/>
-          <w:szCs w:val="19"/>
-        </w:rPr>
-        <w:t>九</w:t>
-      </w:r>
-      <w:r>
-        <w:rPr>
-          <w:rFonts w:ascii="新宋体" w:eastAsia="新宋体" w:cs="新宋体"/>
-          <w:color w:val="A31515"/>
-          <w:kern w:val="0"/>
-          <w:sz w:val="19"/>
-          <w:szCs w:val="19"/>
-        </w:rPr>
-        <w:t>"</w:t>
-      </w:r>
-      <w:r>
-        <w:rPr>
-          <w:rFonts w:ascii="新宋体" w:eastAsia="新宋体" w:cs="新宋体"/>
-          <w:color w:val="000000"/>
-          <w:kern w:val="0"/>
-          <w:sz w:val="19"/>
-          <w:szCs w:val="19"/>
-        </w:rPr>
-        <w:t xml:space="preserve"> };</w:t>
-      </w:r>
-    </w:p>
-    <w:p>
-      <w:pPr>
-        <w:autoSpaceDE w:val="0"/>
-        <w:autoSpaceDN w:val="0"/>
-        <w:adjustRightInd w:val="0"/>
-        <w:jc w:val="left"/>
-        <w:rPr>
-          <w:rFonts w:ascii="新宋体" w:eastAsia="新宋体" w:cs="新宋体"/>
-          <w:color w:val="000000"/>
-          <w:kern w:val="0"/>
-          <w:sz w:val="19"/>
-          <w:szCs w:val="19"/>
-        </w:rPr>
-      </w:pPr>
-      <w:r>
-        <w:rPr>
-          <w:rFonts w:ascii="新宋体" w:eastAsia="新宋体" w:cs="新宋体"/>
-          <w:color w:val="0000FF"/>
-          <w:kern w:val="0"/>
-          <w:sz w:val="19"/>
-          <w:szCs w:val="19"/>
-        </w:rPr>
-        <w:t>char</w:t>
-      </w:r>
-      <w:r>
-        <w:rPr>
-          <w:rFonts w:ascii="新宋体" w:eastAsia="新宋体" w:cs="新宋体"/>
-          <w:color w:val="000000"/>
-          <w:kern w:val="0"/>
-          <w:sz w:val="19"/>
-          <w:szCs w:val="19"/>
-        </w:rPr>
-        <w:t xml:space="preserve"> </w:t>
-      </w:r>
-      <w:proofErr w:type="spellStart"/>
-      <w:r>
-        <w:rPr>
-          <w:rFonts w:ascii="新宋体" w:eastAsia="新宋体" w:cs="新宋体"/>
-          <w:color w:val="000000"/>
-          <w:kern w:val="0"/>
-          <w:sz w:val="19"/>
-          <w:szCs w:val="19"/>
-        </w:rPr>
-        <w:t>loword</w:t>
-      </w:r>
-      <w:proofErr w:type="spellEnd"/>
-      <w:r>
-        <w:rPr>
-          <w:rFonts w:ascii="新宋体" w:eastAsia="新宋体" w:cs="新宋体"/>
-          <w:color w:val="000000"/>
-          <w:kern w:val="0"/>
-          <w:sz w:val="19"/>
-          <w:szCs w:val="19"/>
-        </w:rPr>
-        <w:t xml:space="preserve">[4][3] = { </w:t>
-      </w:r>
-      <w:r>
-        <w:rPr>
-          <w:rFonts w:ascii="新宋体" w:eastAsia="新宋体" w:cs="新宋体"/>
-          <w:color w:val="A31515"/>
-          <w:kern w:val="0"/>
-          <w:sz w:val="19"/>
-          <w:szCs w:val="19"/>
-        </w:rPr>
-        <w:t>"</w:t>
-      </w:r>
-      <w:proofErr w:type="gramStart"/>
-      <w:r>
-        <w:rPr>
-          <w:rFonts w:ascii="新宋体" w:eastAsia="新宋体" w:cs="新宋体" w:hint="eastAsia"/>
-          <w:color w:val="A31515"/>
-          <w:kern w:val="0"/>
-          <w:sz w:val="19"/>
-          <w:szCs w:val="19"/>
-        </w:rPr>
-        <w:t>个</w:t>
-      </w:r>
-      <w:proofErr w:type="gramEnd"/>
-      <w:r>
-        <w:rPr>
-          <w:rFonts w:ascii="新宋体" w:eastAsia="新宋体" w:cs="新宋体"/>
-          <w:color w:val="A31515"/>
-          <w:kern w:val="0"/>
-          <w:sz w:val="19"/>
-          <w:szCs w:val="19"/>
-        </w:rPr>
-        <w:t>"</w:t>
-      </w:r>
-      <w:r>
-        <w:rPr>
-          <w:rFonts w:ascii="新宋体" w:eastAsia="新宋体" w:cs="新宋体"/>
-          <w:color w:val="000000"/>
-          <w:kern w:val="0"/>
-          <w:sz w:val="19"/>
-          <w:szCs w:val="19"/>
-        </w:rPr>
-        <w:t xml:space="preserve">, </w:t>
-      </w:r>
-      <w:r>
-        <w:rPr>
-          <w:rFonts w:ascii="新宋体" w:eastAsia="新宋体" w:cs="新宋体"/>
-          <w:color w:val="A31515"/>
-          <w:kern w:val="0"/>
-          <w:sz w:val="19"/>
-          <w:szCs w:val="19"/>
-        </w:rPr>
-        <w:t>"</w:t>
-      </w:r>
-      <w:r>
-        <w:rPr>
-          <w:rFonts w:ascii="新宋体" w:eastAsia="新宋体" w:cs="新宋体" w:hint="eastAsia"/>
-          <w:color w:val="A31515"/>
-          <w:kern w:val="0"/>
-          <w:sz w:val="19"/>
-          <w:szCs w:val="19"/>
-        </w:rPr>
-        <w:t>十</w:t>
-      </w:r>
-      <w:r>
-        <w:rPr>
-          <w:rFonts w:ascii="新宋体" w:eastAsia="新宋体" w:cs="新宋体"/>
-          <w:color w:val="A31515"/>
-          <w:kern w:val="0"/>
-          <w:sz w:val="19"/>
-          <w:szCs w:val="19"/>
-        </w:rPr>
-        <w:t>"</w:t>
-      </w:r>
-      <w:r>
-        <w:rPr>
-          <w:rFonts w:ascii="新宋体" w:eastAsia="新宋体" w:cs="新宋体"/>
-          <w:color w:val="000000"/>
-          <w:kern w:val="0"/>
-          <w:sz w:val="19"/>
-          <w:szCs w:val="19"/>
-        </w:rPr>
-        <w:t xml:space="preserve">, </w:t>
-      </w:r>
-      <w:r>
-        <w:rPr>
-          <w:rFonts w:ascii="新宋体" w:eastAsia="新宋体" w:cs="新宋体"/>
-          <w:color w:val="A31515"/>
-          <w:kern w:val="0"/>
-          <w:sz w:val="19"/>
-          <w:szCs w:val="19"/>
-        </w:rPr>
-        <w:t>"</w:t>
-      </w:r>
-      <w:r>
-        <w:rPr>
-          <w:rFonts w:ascii="新宋体" w:eastAsia="新宋体" w:cs="新宋体" w:hint="eastAsia"/>
-          <w:color w:val="A31515"/>
-          <w:kern w:val="0"/>
-          <w:sz w:val="19"/>
-          <w:szCs w:val="19"/>
-        </w:rPr>
-        <w:t>百</w:t>
-      </w:r>
-      <w:r>
-        <w:rPr>
-          <w:rFonts w:ascii="新宋体" w:eastAsia="新宋体" w:cs="新宋体"/>
-          <w:color w:val="A31515"/>
-          <w:kern w:val="0"/>
-          <w:sz w:val="19"/>
-          <w:szCs w:val="19"/>
-        </w:rPr>
-        <w:t>"</w:t>
-      </w:r>
-      <w:r>
-        <w:rPr>
-          <w:rFonts w:ascii="新宋体" w:eastAsia="新宋体" w:cs="新宋体"/>
-          <w:color w:val="000000"/>
-          <w:kern w:val="0"/>
-          <w:sz w:val="19"/>
-          <w:szCs w:val="19"/>
-        </w:rPr>
-        <w:t xml:space="preserve">, </w:t>
-      </w:r>
-      <w:r>
-        <w:rPr>
-          <w:rFonts w:ascii="新宋体" w:eastAsia="新宋体" w:cs="新宋体"/>
-          <w:color w:val="A31515"/>
-          <w:kern w:val="0"/>
-          <w:sz w:val="19"/>
-          <w:szCs w:val="19"/>
-        </w:rPr>
-        <w:t>"</w:t>
-      </w:r>
-      <w:r>
-        <w:rPr>
-          <w:rFonts w:ascii="新宋体" w:eastAsia="新宋体" w:cs="新宋体" w:hint="eastAsia"/>
-          <w:color w:val="A31515"/>
-          <w:kern w:val="0"/>
-          <w:sz w:val="19"/>
-          <w:szCs w:val="19"/>
-        </w:rPr>
-        <w:t>千</w:t>
-      </w:r>
-      <w:r>
-        <w:rPr>
-          <w:rFonts w:ascii="新宋体" w:eastAsia="新宋体" w:cs="新宋体"/>
-          <w:color w:val="A31515"/>
-          <w:kern w:val="0"/>
-          <w:sz w:val="19"/>
-          <w:szCs w:val="19"/>
-        </w:rPr>
-        <w:t>"</w:t>
-      </w:r>
-      <w:r>
-        <w:rPr>
-          <w:rFonts w:ascii="新宋体" w:eastAsia="新宋体" w:cs="新宋体"/>
-          <w:color w:val="000000"/>
-          <w:kern w:val="0"/>
-          <w:sz w:val="19"/>
-          <w:szCs w:val="19"/>
-        </w:rPr>
-        <w:t xml:space="preserve"> };</w:t>
-      </w:r>
-    </w:p>
-    <w:p>
-      <w:pPr>
-        <w:autoSpaceDE w:val="0"/>
-        <w:autoSpaceDN w:val="0"/>
-        <w:adjustRightInd w:val="0"/>
-        <w:jc w:val="left"/>
-        <w:rPr>
-          <w:rFonts w:ascii="新宋体" w:eastAsia="新宋体" w:cs="新宋体"/>
-          <w:color w:val="000000"/>
-          <w:kern w:val="0"/>
-          <w:sz w:val="19"/>
-          <w:szCs w:val="19"/>
-        </w:rPr>
-      </w:pPr>
-      <w:r>
-        <w:rPr>
-          <w:rFonts w:ascii="新宋体" w:eastAsia="新宋体" w:cs="新宋体"/>
-          <w:color w:val="0000FF"/>
-          <w:kern w:val="0"/>
-          <w:sz w:val="19"/>
-          <w:szCs w:val="19"/>
-        </w:rPr>
-        <w:t>char</w:t>
-      </w:r>
-      <w:r>
-        <w:rPr>
-          <w:rFonts w:ascii="新宋体" w:eastAsia="新宋体" w:cs="新宋体"/>
-          <w:color w:val="000000"/>
-          <w:kern w:val="0"/>
-          <w:sz w:val="19"/>
-          <w:szCs w:val="19"/>
-        </w:rPr>
-        <w:t xml:space="preserve"> </w:t>
-      </w:r>
-      <w:proofErr w:type="spellStart"/>
-      <w:r>
-        <w:rPr>
-          <w:rFonts w:ascii="新宋体" w:eastAsia="新宋体" w:cs="新宋体"/>
-          <w:color w:val="000000"/>
-          <w:kern w:val="0"/>
-          <w:sz w:val="19"/>
-          <w:szCs w:val="19"/>
-        </w:rPr>
-        <w:t>highword</w:t>
-      </w:r>
-      <w:proofErr w:type="spellEnd"/>
-      <w:r>
-        <w:rPr>
-          <w:rFonts w:ascii="新宋体" w:eastAsia="新宋体" w:cs="新宋体"/>
-          <w:color w:val="000000"/>
-          <w:kern w:val="0"/>
-          <w:sz w:val="19"/>
-          <w:szCs w:val="19"/>
-        </w:rPr>
-        <w:t xml:space="preserve">[13][3] = { </w:t>
-      </w:r>
-      <w:r>
-        <w:rPr>
-          <w:rFonts w:ascii="新宋体" w:eastAsia="新宋体" w:cs="新宋体"/>
-          <w:color w:val="A31515"/>
-          <w:kern w:val="0"/>
-          <w:sz w:val="19"/>
-          <w:szCs w:val="19"/>
-        </w:rPr>
-        <w:t>"</w:t>
-      </w:r>
-      <w:proofErr w:type="gramStart"/>
-      <w:r>
-        <w:rPr>
-          <w:rFonts w:ascii="新宋体" w:eastAsia="新宋体" w:cs="新宋体" w:hint="eastAsia"/>
-          <w:color w:val="A31515"/>
-          <w:kern w:val="0"/>
-          <w:sz w:val="19"/>
-          <w:szCs w:val="19"/>
-        </w:rPr>
-        <w:t>个</w:t>
-      </w:r>
-      <w:proofErr w:type="gramEnd"/>
-      <w:r>
-        <w:rPr>
-          <w:rFonts w:ascii="新宋体" w:eastAsia="新宋体" w:cs="新宋体"/>
-          <w:color w:val="A31515"/>
-          <w:kern w:val="0"/>
-          <w:sz w:val="19"/>
-          <w:szCs w:val="19"/>
-        </w:rPr>
-        <w:t>"</w:t>
-      </w:r>
-      <w:r>
-        <w:rPr>
-          <w:rFonts w:ascii="新宋体" w:eastAsia="新宋体" w:cs="新宋体"/>
-          <w:color w:val="000000"/>
-          <w:kern w:val="0"/>
-          <w:sz w:val="19"/>
-          <w:szCs w:val="19"/>
-        </w:rPr>
-        <w:t xml:space="preserve">, </w:t>
-      </w:r>
-      <w:r>
-        <w:rPr>
-          <w:rFonts w:ascii="新宋体" w:eastAsia="新宋体" w:cs="新宋体"/>
-          <w:color w:val="A31515"/>
-          <w:kern w:val="0"/>
-          <w:sz w:val="19"/>
-          <w:szCs w:val="19"/>
-        </w:rPr>
-        <w:t>"</w:t>
-      </w:r>
-      <w:r>
-        <w:rPr>
-          <w:rFonts w:ascii="新宋体" w:eastAsia="新宋体" w:cs="新宋体" w:hint="eastAsia"/>
-          <w:color w:val="A31515"/>
-          <w:kern w:val="0"/>
-          <w:sz w:val="19"/>
-          <w:szCs w:val="19"/>
-        </w:rPr>
-        <w:t>万</w:t>
-      </w:r>
-      <w:r>
-        <w:rPr>
-          <w:rFonts w:ascii="新宋体" w:eastAsia="新宋体" w:cs="新宋体"/>
-          <w:color w:val="A31515"/>
-          <w:kern w:val="0"/>
-          <w:sz w:val="19"/>
-          <w:szCs w:val="19"/>
-        </w:rPr>
-        <w:t>"</w:t>
-      </w:r>
-      <w:r>
-        <w:rPr>
-          <w:rFonts w:ascii="新宋体" w:eastAsia="新宋体" w:cs="新宋体"/>
-          <w:color w:val="000000"/>
-          <w:kern w:val="0"/>
-          <w:sz w:val="19"/>
-          <w:szCs w:val="19"/>
-        </w:rPr>
-        <w:t xml:space="preserve">, </w:t>
-      </w:r>
-      <w:r>
-        <w:rPr>
-          <w:rFonts w:ascii="新宋体" w:eastAsia="新宋体" w:cs="新宋体"/>
-          <w:color w:val="A31515"/>
-          <w:kern w:val="0"/>
-          <w:sz w:val="19"/>
-          <w:szCs w:val="19"/>
-        </w:rPr>
-        <w:t>"</w:t>
-      </w:r>
-      <w:r>
-        <w:rPr>
-          <w:rFonts w:ascii="新宋体" w:eastAsia="新宋体" w:cs="新宋体" w:hint="eastAsia"/>
-          <w:color w:val="A31515"/>
-          <w:kern w:val="0"/>
-          <w:sz w:val="19"/>
-          <w:szCs w:val="19"/>
-        </w:rPr>
-        <w:t>亿</w:t>
-      </w:r>
-      <w:r>
-        <w:rPr>
-          <w:rFonts w:ascii="新宋体" w:eastAsia="新宋体" w:cs="新宋体"/>
-          <w:color w:val="A31515"/>
-          <w:kern w:val="0"/>
-          <w:sz w:val="19"/>
-          <w:szCs w:val="19"/>
-        </w:rPr>
-        <w:t>"</w:t>
-      </w:r>
-      <w:r>
-        <w:rPr>
-          <w:rFonts w:ascii="新宋体" w:eastAsia="新宋体" w:cs="新宋体"/>
-          <w:color w:val="000000"/>
-          <w:kern w:val="0"/>
-          <w:sz w:val="19"/>
-          <w:szCs w:val="19"/>
-        </w:rPr>
-        <w:t xml:space="preserve">, </w:t>
-      </w:r>
-      <w:r>
-        <w:rPr>
-          <w:rFonts w:ascii="新宋体" w:eastAsia="新宋体" w:cs="新宋体"/>
-          <w:color w:val="A31515"/>
-          <w:kern w:val="0"/>
-          <w:sz w:val="19"/>
-          <w:szCs w:val="19"/>
-        </w:rPr>
-        <w:t>"</w:t>
-      </w:r>
-      <w:r>
-        <w:rPr>
-          <w:rFonts w:ascii="新宋体" w:eastAsia="新宋体" w:cs="新宋体" w:hint="eastAsia"/>
-          <w:color w:val="A31515"/>
-          <w:kern w:val="0"/>
-          <w:sz w:val="19"/>
-          <w:szCs w:val="19"/>
-        </w:rPr>
-        <w:t>兆</w:t>
-      </w:r>
-      <w:r>
-        <w:rPr>
-          <w:rFonts w:ascii="新宋体" w:eastAsia="新宋体" w:cs="新宋体"/>
-          <w:color w:val="A31515"/>
-          <w:kern w:val="0"/>
-          <w:sz w:val="19"/>
-          <w:szCs w:val="19"/>
-        </w:rPr>
-        <w:t>"</w:t>
-      </w:r>
-      <w:r>
-        <w:rPr>
-          <w:rFonts w:ascii="新宋体" w:eastAsia="新宋体" w:cs="新宋体"/>
-          <w:color w:val="000000"/>
-          <w:kern w:val="0"/>
-          <w:sz w:val="19"/>
-          <w:szCs w:val="19"/>
-        </w:rPr>
-        <w:t xml:space="preserve">, </w:t>
-      </w:r>
-      <w:r>
-        <w:rPr>
-          <w:rFonts w:ascii="新宋体" w:eastAsia="新宋体" w:cs="新宋体"/>
-          <w:color w:val="A31515"/>
-          <w:kern w:val="0"/>
-          <w:sz w:val="19"/>
-          <w:szCs w:val="19"/>
-        </w:rPr>
-        <w:t>"</w:t>
-      </w:r>
-      <w:r>
-        <w:rPr>
-          <w:rFonts w:ascii="新宋体" w:eastAsia="新宋体" w:cs="新宋体" w:hint="eastAsia"/>
-          <w:color w:val="A31515"/>
-          <w:kern w:val="0"/>
-          <w:sz w:val="19"/>
-          <w:szCs w:val="19"/>
-        </w:rPr>
-        <w:t>京</w:t>
-      </w:r>
-      <w:r>
-        <w:rPr>
-          <w:rFonts w:ascii="新宋体" w:eastAsia="新宋体" w:cs="新宋体"/>
-          <w:color w:val="A31515"/>
-          <w:kern w:val="0"/>
-          <w:sz w:val="19"/>
-          <w:szCs w:val="19"/>
-        </w:rPr>
-        <w:t>"</w:t>
-      </w:r>
-      <w:r>
-        <w:rPr>
-          <w:rFonts w:ascii="新宋体" w:eastAsia="新宋体" w:cs="新宋体"/>
-          <w:color w:val="000000"/>
-          <w:kern w:val="0"/>
-          <w:sz w:val="19"/>
-          <w:szCs w:val="19"/>
-        </w:rPr>
-        <w:t xml:space="preserve">, </w:t>
-      </w:r>
-      <w:r>
-        <w:rPr>
-          <w:rFonts w:ascii="新宋体" w:eastAsia="新宋体" w:cs="新宋体"/>
-          <w:color w:val="A31515"/>
-          <w:kern w:val="0"/>
-          <w:sz w:val="19"/>
-          <w:szCs w:val="19"/>
-        </w:rPr>
-        <w:t>"</w:t>
-      </w:r>
-      <w:r>
-        <w:rPr>
-          <w:rFonts w:ascii="新宋体" w:eastAsia="新宋体" w:cs="新宋体" w:hint="eastAsia"/>
-          <w:color w:val="A31515"/>
-          <w:kern w:val="0"/>
-          <w:sz w:val="19"/>
-          <w:szCs w:val="19"/>
-        </w:rPr>
-        <w:t>垓</w:t>
-      </w:r>
-      <w:r>
-        <w:rPr>
-          <w:rFonts w:ascii="新宋体" w:eastAsia="新宋体" w:cs="新宋体"/>
-          <w:color w:val="A31515"/>
-          <w:kern w:val="0"/>
-          <w:sz w:val="19"/>
-          <w:szCs w:val="19"/>
-        </w:rPr>
-        <w:t>"</w:t>
-      </w:r>
-      <w:r>
-        <w:rPr>
-          <w:rFonts w:ascii="新宋体" w:eastAsia="新宋体" w:cs="新宋体"/>
-          <w:color w:val="000000"/>
-          <w:kern w:val="0"/>
-          <w:sz w:val="19"/>
-          <w:szCs w:val="19"/>
-        </w:rPr>
-        <w:t xml:space="preserve">, </w:t>
-      </w:r>
-      <w:r>
-        <w:rPr>
-          <w:rFonts w:ascii="新宋体" w:eastAsia="新宋体" w:cs="新宋体"/>
-          <w:color w:val="A31515"/>
-          <w:kern w:val="0"/>
-          <w:sz w:val="19"/>
-          <w:szCs w:val="19"/>
-        </w:rPr>
-        <w:t>"</w:t>
-      </w:r>
-      <w:r>
-        <w:rPr>
-          <w:rFonts w:ascii="新宋体" w:eastAsia="新宋体" w:cs="新宋体" w:hint="eastAsia"/>
-          <w:color w:val="A31515"/>
-          <w:kern w:val="0"/>
-          <w:sz w:val="19"/>
-          <w:szCs w:val="19"/>
-        </w:rPr>
-        <w:t>秭</w:t>
-      </w:r>
-      <w:r>
-        <w:rPr>
-          <w:rFonts w:ascii="新宋体" w:eastAsia="新宋体" w:cs="新宋体"/>
-          <w:color w:val="A31515"/>
-          <w:kern w:val="0"/>
-          <w:sz w:val="19"/>
-          <w:szCs w:val="19"/>
-        </w:rPr>
-        <w:t>"</w:t>
-      </w:r>
-      <w:r>
-        <w:rPr>
-          <w:rFonts w:ascii="新宋体" w:eastAsia="新宋体" w:cs="新宋体"/>
-          <w:color w:val="000000"/>
-          <w:kern w:val="0"/>
-          <w:sz w:val="19"/>
-          <w:szCs w:val="19"/>
-        </w:rPr>
-        <w:t xml:space="preserve">, </w:t>
-      </w:r>
-      <w:r>
-        <w:rPr>
-          <w:rFonts w:ascii="新宋体" w:eastAsia="新宋体" w:cs="新宋体"/>
-          <w:color w:val="A31515"/>
-          <w:kern w:val="0"/>
-          <w:sz w:val="19"/>
-          <w:szCs w:val="19"/>
-        </w:rPr>
-        <w:t>"</w:t>
-      </w:r>
-      <w:r>
-        <w:rPr>
-          <w:rFonts w:ascii="新宋体" w:eastAsia="新宋体" w:cs="新宋体" w:hint="eastAsia"/>
-          <w:color w:val="A31515"/>
-          <w:kern w:val="0"/>
-          <w:sz w:val="19"/>
-          <w:szCs w:val="19"/>
-        </w:rPr>
-        <w:t>穰</w:t>
-      </w:r>
-      <w:r>
-        <w:rPr>
-          <w:rFonts w:ascii="新宋体" w:eastAsia="新宋体" w:cs="新宋体"/>
-          <w:color w:val="A31515"/>
-          <w:kern w:val="0"/>
-          <w:sz w:val="19"/>
-          <w:szCs w:val="19"/>
-        </w:rPr>
-        <w:t>"</w:t>
-      </w:r>
-      <w:r>
-        <w:rPr>
-          <w:rFonts w:ascii="新宋体" w:eastAsia="新宋体" w:cs="新宋体"/>
-          <w:color w:val="000000"/>
-          <w:kern w:val="0"/>
-          <w:sz w:val="19"/>
-          <w:szCs w:val="19"/>
-        </w:rPr>
-        <w:t xml:space="preserve">, </w:t>
-      </w:r>
-      <w:r>
-        <w:rPr>
-          <w:rFonts w:ascii="新宋体" w:eastAsia="新宋体" w:cs="新宋体"/>
-          <w:color w:val="A31515"/>
-          <w:kern w:val="0"/>
-          <w:sz w:val="19"/>
-          <w:szCs w:val="19"/>
-        </w:rPr>
-        <w:t>"</w:t>
-      </w:r>
-      <w:r>
-        <w:rPr>
-          <w:rFonts w:ascii="新宋体" w:eastAsia="新宋体" w:cs="新宋体" w:hint="eastAsia"/>
-          <w:color w:val="A31515"/>
-          <w:kern w:val="0"/>
-          <w:sz w:val="19"/>
-          <w:szCs w:val="19"/>
-        </w:rPr>
-        <w:t>沟</w:t>
-      </w:r>
-      <w:r>
-        <w:rPr>
-          <w:rFonts w:ascii="新宋体" w:eastAsia="新宋体" w:cs="新宋体"/>
-          <w:color w:val="A31515"/>
-          <w:kern w:val="0"/>
-          <w:sz w:val="19"/>
-          <w:szCs w:val="19"/>
-        </w:rPr>
-        <w:t>"</w:t>
-      </w:r>
-      <w:r>
-        <w:rPr>
-          <w:rFonts w:ascii="新宋体" w:eastAsia="新宋体" w:cs="新宋体"/>
-          <w:color w:val="000000"/>
-          <w:kern w:val="0"/>
-          <w:sz w:val="19"/>
-          <w:szCs w:val="19"/>
-        </w:rPr>
-        <w:t xml:space="preserve">, </w:t>
-      </w:r>
-      <w:r>
-        <w:rPr>
-          <w:rFonts w:ascii="新宋体" w:eastAsia="新宋体" w:cs="新宋体"/>
-          <w:color w:val="A31515"/>
-          <w:kern w:val="0"/>
-          <w:sz w:val="19"/>
-          <w:szCs w:val="19"/>
-        </w:rPr>
-        <w:t>"</w:t>
-      </w:r>
-      <w:r>
-        <w:rPr>
-          <w:rFonts w:ascii="新宋体" w:eastAsia="新宋体" w:cs="新宋体" w:hint="eastAsia"/>
-          <w:color w:val="A31515"/>
-          <w:kern w:val="0"/>
-          <w:sz w:val="19"/>
-          <w:szCs w:val="19"/>
-        </w:rPr>
-        <w:t>涧</w:t>
-      </w:r>
-      <w:r>
-        <w:rPr>
-          <w:rFonts w:ascii="新宋体" w:eastAsia="新宋体" w:cs="新宋体"/>
-          <w:color w:val="A31515"/>
-          <w:kern w:val="0"/>
-          <w:sz w:val="19"/>
-          <w:szCs w:val="19"/>
-        </w:rPr>
-        <w:t>"</w:t>
-      </w:r>
-      <w:r>
-        <w:rPr>
-          <w:rFonts w:ascii="新宋体" w:eastAsia="新宋体" w:cs="新宋体"/>
-          <w:color w:val="000000"/>
-          <w:kern w:val="0"/>
-          <w:sz w:val="19"/>
-          <w:szCs w:val="19"/>
-        </w:rPr>
-        <w:t xml:space="preserve">, </w:t>
-      </w:r>
-      <w:r>
-        <w:rPr>
-          <w:rFonts w:ascii="新宋体" w:eastAsia="新宋体" w:cs="新宋体"/>
-          <w:color w:val="A31515"/>
-          <w:kern w:val="0"/>
-          <w:sz w:val="19"/>
-          <w:szCs w:val="19"/>
-        </w:rPr>
-        <w:t>"</w:t>
-      </w:r>
-      <w:r>
-        <w:rPr>
-          <w:rFonts w:ascii="新宋体" w:eastAsia="新宋体" w:cs="新宋体" w:hint="eastAsia"/>
-          <w:color w:val="A31515"/>
-          <w:kern w:val="0"/>
-          <w:sz w:val="19"/>
-          <w:szCs w:val="19"/>
-        </w:rPr>
-        <w:t>正</w:t>
-      </w:r>
-      <w:r>
-        <w:rPr>
-          <w:rFonts w:ascii="新宋体" w:eastAsia="新宋体" w:cs="新宋体"/>
-          <w:color w:val="A31515"/>
-          <w:kern w:val="0"/>
-          <w:sz w:val="19"/>
-          <w:szCs w:val="19"/>
-        </w:rPr>
-        <w:t>"</w:t>
-      </w:r>
-      <w:r>
-        <w:rPr>
-          <w:rFonts w:ascii="新宋体" w:eastAsia="新宋体" w:cs="新宋体"/>
-          <w:color w:val="000000"/>
-          <w:kern w:val="0"/>
-          <w:sz w:val="19"/>
-          <w:szCs w:val="19"/>
-        </w:rPr>
-        <w:t xml:space="preserve">, </w:t>
-      </w:r>
-      <w:r>
-        <w:rPr>
-          <w:rFonts w:ascii="新宋体" w:eastAsia="新宋体" w:cs="新宋体"/>
-          <w:color w:val="A31515"/>
-          <w:kern w:val="0"/>
-          <w:sz w:val="19"/>
-          <w:szCs w:val="19"/>
-        </w:rPr>
-        <w:t>"</w:t>
-      </w:r>
-      <w:r>
-        <w:rPr>
-          <w:rFonts w:ascii="新宋体" w:eastAsia="新宋体" w:cs="新宋体" w:hint="eastAsia"/>
-          <w:color w:val="A31515"/>
-          <w:kern w:val="0"/>
-          <w:sz w:val="19"/>
-          <w:szCs w:val="19"/>
-        </w:rPr>
-        <w:t>载</w:t>
-      </w:r>
-      <w:r>
-        <w:rPr>
-          <w:rFonts w:ascii="新宋体" w:eastAsia="新宋体" w:cs="新宋体"/>
-          <w:color w:val="A31515"/>
-          <w:kern w:val="0"/>
-          <w:sz w:val="19"/>
-          <w:szCs w:val="19"/>
-        </w:rPr>
-        <w:t>"</w:t>
-      </w:r>
-      <w:r>
-        <w:rPr>
-          <w:rFonts w:ascii="新宋体" w:eastAsia="新宋体" w:cs="新宋体"/>
-          <w:color w:val="000000"/>
-          <w:kern w:val="0"/>
-          <w:sz w:val="19"/>
-          <w:szCs w:val="19"/>
-        </w:rPr>
-        <w:t xml:space="preserve">, </w:t>
-      </w:r>
-      <w:r>
-        <w:rPr>
-          <w:rFonts w:ascii="新宋体" w:eastAsia="新宋体" w:cs="新宋体"/>
-          <w:color w:val="A31515"/>
-          <w:kern w:val="0"/>
-          <w:sz w:val="19"/>
-          <w:szCs w:val="19"/>
-        </w:rPr>
-        <w:t>"</w:t>
-      </w:r>
-      <w:r>
-        <w:rPr>
-          <w:rFonts w:ascii="新宋体" w:eastAsia="新宋体" w:cs="新宋体" w:hint="eastAsia"/>
-          <w:color w:val="A31515"/>
-          <w:kern w:val="0"/>
-          <w:sz w:val="19"/>
-          <w:szCs w:val="19"/>
-        </w:rPr>
-        <w:t>极</w:t>
-      </w:r>
-      <w:r>
-        <w:rPr>
-          <w:rFonts w:ascii="新宋体" w:eastAsia="新宋体" w:cs="新宋体"/>
-          <w:color w:val="A31515"/>
-          <w:kern w:val="0"/>
-          <w:sz w:val="19"/>
-          <w:szCs w:val="19"/>
-        </w:rPr>
-        <w:t>"</w:t>
-      </w:r>
-      <w:r>
-        <w:rPr>
-          <w:rFonts w:ascii="新宋体" w:eastAsia="新宋体" w:cs="新宋体"/>
-          <w:color w:val="000000"/>
-          <w:kern w:val="0"/>
-          <w:sz w:val="19"/>
-          <w:szCs w:val="19"/>
-        </w:rPr>
-        <w:t xml:space="preserve"> };</w:t>
-      </w:r>
-    </w:p>
-    <w:p>
-      <w:pPr>
-        <w:autoSpaceDE w:val="0"/>
-        <w:autoSpaceDN w:val="0"/>
-        <w:adjustRightInd w:val="0"/>
-        <w:jc w:val="left"/>
-        <w:rPr>
-          <w:rFonts w:ascii="新宋体" w:eastAsia="新宋体" w:cs="新宋体"/>
-          <w:color w:val="000000"/>
-          <w:kern w:val="0"/>
-          <w:sz w:val="19"/>
-          <w:szCs w:val="19"/>
-        </w:rPr>
-      </w:pPr>
-      <w:r>
-        <w:rPr>
-          <w:rFonts w:ascii="新宋体" w:eastAsia="新宋体" w:cs="新宋体"/>
-          <w:color w:val="808080"/>
-          <w:kern w:val="0"/>
-          <w:sz w:val="19"/>
-          <w:szCs w:val="19"/>
-        </w:rPr>
-        <w:t>#define</w:t>
-      </w:r>
-      <w:r>
-        <w:rPr>
-          <w:rFonts w:ascii="新宋体" w:eastAsia="新宋体" w:cs="新宋体"/>
-          <w:color w:val="000000"/>
-          <w:kern w:val="0"/>
-          <w:sz w:val="19"/>
-          <w:szCs w:val="19"/>
-        </w:rPr>
-        <w:t xml:space="preserve"> </w:t>
-      </w:r>
-      <w:r>
-        <w:rPr>
-          <w:rFonts w:ascii="新宋体" w:eastAsia="新宋体" w:cs="新宋体"/>
-          <w:color w:val="6F008A"/>
-          <w:kern w:val="0"/>
-          <w:sz w:val="19"/>
-          <w:szCs w:val="19"/>
-        </w:rPr>
-        <w:t>MAX_NUM</w:t>
-      </w:r>
-      <w:r>
-        <w:rPr>
-          <w:rFonts w:ascii="新宋体" w:eastAsia="新宋体" w:cs="新宋体"/>
-          <w:color w:val="000000"/>
-          <w:kern w:val="0"/>
-          <w:sz w:val="19"/>
-          <w:szCs w:val="19"/>
-        </w:rPr>
-        <w:t xml:space="preserve"> 52</w:t>
-      </w:r>
-    </w:p>
-    <w:p>
-      <w:pPr>
-        <w:autoSpaceDE w:val="0"/>
-        <w:autoSpaceDN w:val="0"/>
-        <w:adjustRightInd w:val="0"/>
-        <w:jc w:val="left"/>
-        <w:rPr>
-          <w:rFonts w:ascii="新宋体" w:eastAsia="新宋体" w:cs="新宋体"/>
-          <w:color w:val="000000"/>
-          <w:kern w:val="0"/>
-          <w:sz w:val="19"/>
-          <w:szCs w:val="19"/>
-        </w:rPr>
-      </w:pPr>
+        <w:t xml:space="preserve">tatic </w:t>
+      </w:r>
       <w:r>
         <w:rPr>
           <w:rFonts w:ascii="新宋体" w:eastAsia="新宋体" w:cs="新宋体"/>

</xml_diff>